<commit_message>
Correzione finale documentazione testing
</commit_message>
<xml_diff>
--- a/Documentazione/4 - ODD/TS_ODD_V_0.5.docx
+++ b/Documentazione/4 - ODD/TS_ODD_V_0.5.docx
@@ -15,6 +15,7 @@
           <w:docPartUnique/>
         </w:docPartObj>
       </w:sdtPr>
+      <w:sdtEndPr/>
       <w:sdtContent>
         <w:p>
           <w:pPr>
@@ -83,6 +84,7 @@
                                     <w:dataBinding w:prefixMappings="xmlns:ns0='http://purl.org/dc/elements/1.1/' xmlns:ns1='http://schemas.openxmlformats.org/package/2006/metadata/core-properties' " w:xpath="/ns1:coreProperties[1]/ns0:title[1]" w:storeItemID="{6C3C8BC8-F283-45AE-878A-BAB7291924A1}"/>
                                     <w:text/>
                                   </w:sdtPr>
+                                  <w:sdtEndPr/>
                                   <w:sdtContent>
                                     <w:r>
                                       <w:rPr>
@@ -114,8 +116,8 @@
                                     <w:dataBinding w:prefixMappings="xmlns:ns0='http://purl.org/dc/elements/1.1/' xmlns:ns1='http://schemas.openxmlformats.org/package/2006/metadata/core-properties' " w:xpath="/ns1:coreProperties[1]/ns0:subject[1]" w:storeItemID="{6C3C8BC8-F283-45AE-878A-BAB7291924A1}"/>
                                     <w:text/>
                                   </w:sdtPr>
+                                  <w:sdtEndPr/>
                                   <w:sdtContent>
-                                    <w:proofErr w:type="spellStart"/>
                                     <w:r>
                                       <w:rPr>
                                         <w:color w:val="1F4E79"/>
@@ -124,7 +126,6 @@
                                       </w:rPr>
                                       <w:t>TutoratoSmart</w:t>
                                     </w:r>
-                                    <w:proofErr w:type="spellEnd"/>
                                   </w:sdtContent>
                                 </w:sdt>
                               </w:p>
@@ -176,6 +177,7 @@
                               <w:dataBinding w:prefixMappings="xmlns:ns0='http://purl.org/dc/elements/1.1/' xmlns:ns1='http://schemas.openxmlformats.org/package/2006/metadata/core-properties' " w:xpath="/ns1:coreProperties[1]/ns0:title[1]" w:storeItemID="{6C3C8BC8-F283-45AE-878A-BAB7291924A1}"/>
                               <w:text/>
                             </w:sdtPr>
+                            <w:sdtEndPr/>
                             <w:sdtContent>
                               <w:r>
                                 <w:rPr>
@@ -207,8 +209,8 @@
                               <w:dataBinding w:prefixMappings="xmlns:ns0='http://purl.org/dc/elements/1.1/' xmlns:ns1='http://schemas.openxmlformats.org/package/2006/metadata/core-properties' " w:xpath="/ns1:coreProperties[1]/ns0:subject[1]" w:storeItemID="{6C3C8BC8-F283-45AE-878A-BAB7291924A1}"/>
                               <w:text/>
                             </w:sdtPr>
+                            <w:sdtEndPr/>
                             <w:sdtContent>
-                              <w:proofErr w:type="spellStart"/>
                               <w:r>
                                 <w:rPr>
                                   <w:color w:val="1F4E79"/>
@@ -217,7 +219,6 @@
                                 </w:rPr>
                                 <w:t>TutoratoSmart</w:t>
                               </w:r>
-                              <w:proofErr w:type="spellEnd"/>
                             </w:sdtContent>
                           </w:sdt>
                         </w:p>
@@ -239,6 +240,7 @@
               <w:id w:val="-2090688503"/>
               <w:picture/>
             </w:sdtPr>
+            <w:sdtEndPr/>
             <w:sdtContent>
               <w:r>
                 <w:rPr>
@@ -1775,8 +1777,6 @@
             </w:rPr>
           </w:pPr>
         </w:p>
-        <w:bookmarkStart w:id="2" w:name="_GoBack" w:displacedByCustomXml="next"/>
-        <w:bookmarkEnd w:id="2" w:displacedByCustomXml="next"/>
       </w:sdtContent>
     </w:sdt>
     <w:sdt>
@@ -3329,21 +3329,7 @@
                 <w:rStyle w:val="Collegamentoipertestuale"/>
                 <w:color w:val="auto"/>
               </w:rPr>
-              <w:t>2.3 Contr</w:t>
-            </w:r>
-            <w:r>
-              <w:rPr>
-                <w:rStyle w:val="Collegamentoipertestuale"/>
-                <w:color w:val="auto"/>
-              </w:rPr>
-              <w:t>o</w:t>
-            </w:r>
-            <w:r>
-              <w:rPr>
-                <w:rStyle w:val="Collegamentoipertestuale"/>
-                <w:color w:val="auto"/>
-              </w:rPr>
-              <w:t>l</w:t>
+              <w:t>2.3 Control</w:t>
             </w:r>
             <w:r>
               <w:rPr>
@@ -3646,7 +3632,7 @@
           <w:lang w:val="it-IT"/>
         </w:rPr>
       </w:pPr>
-      <w:bookmarkStart w:id="3" w:name="_Toc29645249"/>
+      <w:bookmarkStart w:id="2" w:name="_Toc29645249"/>
       <w:r>
         <w:rPr>
           <w:lang w:val="it-IT"/>
@@ -3661,7 +3647,7 @@
         </w:rPr>
         <w:t>Introduzione</w:t>
       </w:r>
-      <w:bookmarkEnd w:id="3"/>
+      <w:bookmarkEnd w:id="2"/>
       <w:r>
         <w:rPr>
           <w:lang w:val="it-IT"/>
@@ -3679,8 +3665,8 @@
           <w:lang w:val="it-IT"/>
         </w:rPr>
       </w:pPr>
-      <w:bookmarkStart w:id="4" w:name="_Toc29645250"/>
-      <w:bookmarkStart w:id="5" w:name="_Hlk31272251"/>
+      <w:bookmarkStart w:id="3" w:name="_Toc29645250"/>
+      <w:bookmarkStart w:id="4" w:name="_Hlk31272251"/>
       <w:r>
         <w:rPr>
           <w:color w:val="auto"/>
@@ -3773,7 +3759,7 @@
         </w:rPr>
         <w:t>Trade-off</w:t>
       </w:r>
-      <w:bookmarkEnd w:id="4"/>
+      <w:bookmarkEnd w:id="3"/>
     </w:p>
     <w:p>
       <w:pPr>
@@ -3784,7 +3770,7 @@
           <w:lang w:val="it-IT"/>
         </w:rPr>
       </w:pPr>
-      <w:bookmarkStart w:id="6" w:name="_Toc29645251"/>
+      <w:bookmarkStart w:id="5" w:name="_Toc29645251"/>
       <w:r>
         <w:rPr>
           <w:color w:val="auto"/>
@@ -3814,7 +3800,7 @@
         </w:rPr>
         <w:t xml:space="preserve"> vs costi</w:t>
       </w:r>
-      <w:bookmarkEnd w:id="6"/>
+      <w:bookmarkEnd w:id="5"/>
     </w:p>
     <w:p>
       <w:pPr>
@@ -3948,7 +3934,7 @@
           <w:lang w:val="it-IT"/>
         </w:rPr>
       </w:pPr>
-      <w:bookmarkStart w:id="7" w:name="_Toc29645252"/>
+      <w:bookmarkStart w:id="6" w:name="_Toc29645252"/>
       <w:r>
         <w:rPr>
           <w:color w:val="auto"/>
@@ -3963,7 +3949,7 @@
         </w:rPr>
         <w:t>Tempo di risposta vs Affidabilità</w:t>
       </w:r>
-      <w:bookmarkEnd w:id="7"/>
+      <w:bookmarkEnd w:id="6"/>
     </w:p>
     <w:p>
       <w:pPr>
@@ -4137,7 +4123,7 @@
           <w:lang w:val="it-IT"/>
         </w:rPr>
       </w:pPr>
-      <w:bookmarkStart w:id="8" w:name="_Toc29645253"/>
+      <w:bookmarkStart w:id="7" w:name="_Toc29645253"/>
       <w:r>
         <w:rPr>
           <w:color w:val="auto"/>
@@ -4166,7 +4152,7 @@
         </w:rPr>
         <w:t xml:space="preserve"> vs efficienza</w:t>
       </w:r>
-      <w:bookmarkEnd w:id="8"/>
+      <w:bookmarkEnd w:id="7"/>
     </w:p>
     <w:p>
       <w:pPr>
@@ -4271,7 +4257,7 @@
         <w:t>.</w:t>
       </w:r>
     </w:p>
-    <w:bookmarkEnd w:id="5"/>
+    <w:bookmarkEnd w:id="4"/>
     <w:p>
       <w:pPr>
         <w:pStyle w:val="Nessunaspaziatura"/>
@@ -4293,7 +4279,7 @@
           <w:lang w:val="it-IT"/>
         </w:rPr>
       </w:pPr>
-      <w:bookmarkStart w:id="9" w:name="_Toc29645254"/>
+      <w:bookmarkStart w:id="8" w:name="_Toc29645254"/>
       <w:r>
         <w:rPr>
           <w:color w:val="auto"/>
@@ -4309,7 +4295,7 @@
         </w:rPr>
         <w:t>shelf</w:t>
       </w:r>
-      <w:bookmarkEnd w:id="9"/>
+      <w:bookmarkEnd w:id="8"/>
       <w:proofErr w:type="spellEnd"/>
     </w:p>
     <w:p>
@@ -4761,7 +4747,7 @@
           <w:lang w:val="it-IT"/>
         </w:rPr>
       </w:pPr>
-      <w:bookmarkStart w:id="10" w:name="_Toc29645255"/>
+      <w:bookmarkStart w:id="9" w:name="_Toc29645255"/>
       <w:r>
         <w:rPr>
           <w:color w:val="auto"/>
@@ -4770,40 +4756,40 @@
         <w:lastRenderedPageBreak/>
         <w:t>Linee guida per la documentazione dell’interfaccia</w:t>
       </w:r>
+      <w:bookmarkEnd w:id="9"/>
+    </w:p>
+    <w:p>
+      <w:pPr>
+        <w:rPr>
+          <w:color w:val="000000" w:themeColor="text1"/>
+          <w:lang w:val="it-IT"/>
+        </w:rPr>
+      </w:pPr>
+      <w:r>
+        <w:rPr>
+          <w:color w:val="000000" w:themeColor="text1"/>
+          <w:lang w:val="it-IT"/>
+        </w:rPr>
+        <w:t>Nell’implementazione del sistema, i programmatori dovranno attenersi alle linee guida di seguito definite.</w:t>
+      </w:r>
+    </w:p>
+    <w:p>
+      <w:pPr>
+        <w:pStyle w:val="Titolo3"/>
+        <w:rPr>
+          <w:color w:val="000000" w:themeColor="text1"/>
+          <w:lang w:val="it-IT"/>
+        </w:rPr>
+      </w:pPr>
+      <w:bookmarkStart w:id="10" w:name="_Toc29645256"/>
+      <w:r>
+        <w:rPr>
+          <w:color w:val="000000" w:themeColor="text1"/>
+          <w:lang w:val="it-IT"/>
+        </w:rPr>
+        <w:t>1.3.1 Classi e interfacce Java</w:t>
+      </w:r>
       <w:bookmarkEnd w:id="10"/>
-    </w:p>
-    <w:p>
-      <w:pPr>
-        <w:rPr>
-          <w:color w:val="000000" w:themeColor="text1"/>
-          <w:lang w:val="it-IT"/>
-        </w:rPr>
-      </w:pPr>
-      <w:r>
-        <w:rPr>
-          <w:color w:val="000000" w:themeColor="text1"/>
-          <w:lang w:val="it-IT"/>
-        </w:rPr>
-        <w:t>Nell’implementazione del sistema, i programmatori dovranno attenersi alle linee guida di seguito definite.</w:t>
-      </w:r>
-    </w:p>
-    <w:p>
-      <w:pPr>
-        <w:pStyle w:val="Titolo3"/>
-        <w:rPr>
-          <w:color w:val="000000" w:themeColor="text1"/>
-          <w:lang w:val="it-IT"/>
-        </w:rPr>
-      </w:pPr>
-      <w:bookmarkStart w:id="11" w:name="_Toc29645256"/>
-      <w:r>
-        <w:rPr>
-          <w:color w:val="000000" w:themeColor="text1"/>
-          <w:lang w:val="it-IT"/>
-        </w:rPr>
-        <w:t>1.3.1 Classi e interfacce Java</w:t>
-      </w:r>
-      <w:bookmarkEnd w:id="11"/>
     </w:p>
     <w:p>
       <w:pPr>
@@ -5753,7 +5739,7 @@
           <w:color w:val="000000" w:themeColor="text1"/>
         </w:rPr>
       </w:pPr>
-      <w:bookmarkStart w:id="12" w:name="_Toc27579846"/>
+      <w:bookmarkStart w:id="11" w:name="_Toc27579846"/>
       <w:proofErr w:type="spellStart"/>
       <w:r>
         <w:rPr>
@@ -5782,7 +5768,7 @@
         </w:rPr>
         <w:t xml:space="preserve"> file</w:t>
       </w:r>
-      <w:bookmarkEnd w:id="12"/>
+      <w:bookmarkEnd w:id="11"/>
     </w:p>
     <w:p>
       <w:pPr>
@@ -5959,7 +5945,7 @@
           <w:lang w:val="it-IT"/>
         </w:rPr>
       </w:pPr>
-      <w:bookmarkStart w:id="13" w:name="_Toc29645257"/>
+      <w:bookmarkStart w:id="12" w:name="_Toc29645257"/>
       <w:r>
         <w:rPr>
           <w:color w:val="000000" w:themeColor="text1"/>
@@ -5967,7 +5953,7 @@
         </w:rPr>
         <w:t>1.3.2 Pagine lato Server (JSP)</w:t>
       </w:r>
-      <w:bookmarkEnd w:id="13"/>
+      <w:bookmarkEnd w:id="12"/>
     </w:p>
     <w:p>
       <w:pPr>
@@ -6442,7 +6428,7 @@
           <w:lang w:val="it-IT"/>
         </w:rPr>
       </w:pPr>
-      <w:bookmarkStart w:id="14" w:name="_Toc29645258"/>
+      <w:bookmarkStart w:id="13" w:name="_Toc29645258"/>
       <w:r>
         <w:rPr>
           <w:color w:val="000000" w:themeColor="text1"/>
@@ -6450,7 +6436,7 @@
         </w:rPr>
         <w:t>1.3.3 Pagine HTML</w:t>
       </w:r>
-      <w:bookmarkEnd w:id="14"/>
+      <w:bookmarkEnd w:id="13"/>
     </w:p>
     <w:p>
       <w:pPr>
@@ -7219,7 +7205,7 @@
           <w:lang w:val="it-IT"/>
         </w:rPr>
       </w:pPr>
-      <w:bookmarkStart w:id="15" w:name="_Toc29645259"/>
+      <w:bookmarkStart w:id="14" w:name="_Toc29645259"/>
       <w:r>
         <w:rPr>
           <w:color w:val="000000" w:themeColor="text1"/>
@@ -7227,157 +7213,157 @@
         </w:rPr>
         <w:t>1.3.5 Fogli di stile CSS</w:t>
       </w:r>
+      <w:bookmarkEnd w:id="14"/>
+    </w:p>
+    <w:p>
+      <w:pPr>
+        <w:jc w:val="both"/>
+        <w:rPr>
+          <w:color w:val="000000" w:themeColor="text1"/>
+          <w:lang w:val="it-IT"/>
+        </w:rPr>
+      </w:pPr>
+      <w:r>
+        <w:rPr>
+          <w:color w:val="000000" w:themeColor="text1"/>
+          <w:lang w:val="it-IT"/>
+        </w:rPr>
+        <w:t xml:space="preserve">I fogli di stile (CSS) devono seguire le seguenti convenzioni: </w:t>
+      </w:r>
+    </w:p>
+    <w:p>
+      <w:pPr>
+        <w:jc w:val="both"/>
+        <w:rPr>
+          <w:color w:val="000000" w:themeColor="text1"/>
+          <w:lang w:val="it-IT"/>
+        </w:rPr>
+      </w:pPr>
+      <w:r>
+        <w:rPr>
+          <w:color w:val="000000" w:themeColor="text1"/>
+          <w:lang w:val="it-IT"/>
+        </w:rPr>
+        <w:t xml:space="preserve">Ogni regola CSS deve essere formattata come segue: </w:t>
+      </w:r>
+    </w:p>
+    <w:p>
+      <w:pPr>
+        <w:jc w:val="both"/>
+        <w:rPr>
+          <w:color w:val="000000" w:themeColor="text1"/>
+          <w:lang w:val="it-IT"/>
+        </w:rPr>
+      </w:pPr>
+      <w:r>
+        <w:rPr>
+          <w:color w:val="000000" w:themeColor="text1"/>
+          <w:lang w:val="it-IT"/>
+        </w:rPr>
+        <w:t xml:space="preserve">   </w:t>
+      </w:r>
+      <w:r>
+        <w:rPr>
+          <w:color w:val="000000" w:themeColor="text1"/>
+          <w:lang w:val="it-IT"/>
+        </w:rPr>
+        <w:t xml:space="preserve">1. I selettori della regola si trovano a livello 0 di indentazione, uno per riga; </w:t>
+      </w:r>
+    </w:p>
+    <w:p>
+      <w:pPr>
+        <w:jc w:val="both"/>
+        <w:rPr>
+          <w:color w:val="000000" w:themeColor="text1"/>
+          <w:lang w:val="it-IT"/>
+        </w:rPr>
+      </w:pPr>
+      <w:r>
+        <w:rPr>
+          <w:color w:val="000000" w:themeColor="text1"/>
+          <w:lang w:val="it-IT"/>
+        </w:rPr>
+        <w:t xml:space="preserve">   </w:t>
+      </w:r>
+      <w:r>
+        <w:rPr>
+          <w:color w:val="000000" w:themeColor="text1"/>
+          <w:lang w:val="it-IT"/>
+        </w:rPr>
+        <w:t xml:space="preserve">2. L'ultimo selettore della regola è seguito da parentesi graffa aperta ({); </w:t>
+      </w:r>
+    </w:p>
+    <w:p>
+      <w:pPr>
+        <w:jc w:val="both"/>
+        <w:rPr>
+          <w:color w:val="000000" w:themeColor="text1"/>
+          <w:lang w:val="it-IT"/>
+        </w:rPr>
+      </w:pPr>
+      <w:r>
+        <w:rPr>
+          <w:color w:val="000000" w:themeColor="text1"/>
+          <w:lang w:val="it-IT"/>
+        </w:rPr>
+        <w:t xml:space="preserve">   </w:t>
+      </w:r>
+      <w:r>
+        <w:rPr>
+          <w:color w:val="000000" w:themeColor="text1"/>
+          <w:lang w:val="it-IT"/>
+        </w:rPr>
+        <w:t xml:space="preserve">3. Le proprietà che costituiscono la regola sono listate una per riga e sono indentate rispetto ai selettori; </w:t>
+      </w:r>
+    </w:p>
+    <w:p>
+      <w:pPr>
+        <w:jc w:val="both"/>
+        <w:rPr>
+          <w:color w:val="000000" w:themeColor="text1"/>
+          <w:lang w:val="it-IT"/>
+        </w:rPr>
+      </w:pPr>
+      <w:r>
+        <w:rPr>
+          <w:color w:val="000000" w:themeColor="text1"/>
+          <w:lang w:val="it-IT"/>
+        </w:rPr>
+        <w:t xml:space="preserve">   </w:t>
+      </w:r>
+      <w:r>
+        <w:rPr>
+          <w:color w:val="000000" w:themeColor="text1"/>
+          <w:lang w:val="it-IT"/>
+        </w:rPr>
+        <w:t>4. La regola è terminata da una parentesi graffa chiusa (}), collocata da sola su una riga;</w:t>
+      </w:r>
+    </w:p>
+    <w:p>
+      <w:pPr>
+        <w:pStyle w:val="Nessunaspaziatura"/>
+        <w:rPr>
+          <w:lang w:val="it-IT"/>
+        </w:rPr>
+      </w:pPr>
+    </w:p>
+    <w:p>
+      <w:pPr>
+        <w:pStyle w:val="Titolo2"/>
+        <w:rPr>
+          <w:color w:val="000000" w:themeColor="text1"/>
+          <w:lang w:val="it-IT"/>
+        </w:rPr>
+      </w:pPr>
+      <w:bookmarkStart w:id="15" w:name="_Toc29645260"/>
+      <w:r>
+        <w:rPr>
+          <w:color w:val="000000" w:themeColor="text1"/>
+          <w:lang w:val="it-IT"/>
+        </w:rPr>
+        <w:t>1.3.6 Database SQL</w:t>
+      </w:r>
       <w:bookmarkEnd w:id="15"/>
-    </w:p>
-    <w:p>
-      <w:pPr>
-        <w:jc w:val="both"/>
-        <w:rPr>
-          <w:color w:val="000000" w:themeColor="text1"/>
-          <w:lang w:val="it-IT"/>
-        </w:rPr>
-      </w:pPr>
-      <w:r>
-        <w:rPr>
-          <w:color w:val="000000" w:themeColor="text1"/>
-          <w:lang w:val="it-IT"/>
-        </w:rPr>
-        <w:t xml:space="preserve">I fogli di stile (CSS) devono seguire le seguenti convenzioni: </w:t>
-      </w:r>
-    </w:p>
-    <w:p>
-      <w:pPr>
-        <w:jc w:val="both"/>
-        <w:rPr>
-          <w:color w:val="000000" w:themeColor="text1"/>
-          <w:lang w:val="it-IT"/>
-        </w:rPr>
-      </w:pPr>
-      <w:r>
-        <w:rPr>
-          <w:color w:val="000000" w:themeColor="text1"/>
-          <w:lang w:val="it-IT"/>
-        </w:rPr>
-        <w:t xml:space="preserve">Ogni regola CSS deve essere formattata come segue: </w:t>
-      </w:r>
-    </w:p>
-    <w:p>
-      <w:pPr>
-        <w:jc w:val="both"/>
-        <w:rPr>
-          <w:color w:val="000000" w:themeColor="text1"/>
-          <w:lang w:val="it-IT"/>
-        </w:rPr>
-      </w:pPr>
-      <w:r>
-        <w:rPr>
-          <w:color w:val="000000" w:themeColor="text1"/>
-          <w:lang w:val="it-IT"/>
-        </w:rPr>
-        <w:t xml:space="preserve">   </w:t>
-      </w:r>
-      <w:r>
-        <w:rPr>
-          <w:color w:val="000000" w:themeColor="text1"/>
-          <w:lang w:val="it-IT"/>
-        </w:rPr>
-        <w:t xml:space="preserve">1. I selettori della regola si trovano a livello 0 di indentazione, uno per riga; </w:t>
-      </w:r>
-    </w:p>
-    <w:p>
-      <w:pPr>
-        <w:jc w:val="both"/>
-        <w:rPr>
-          <w:color w:val="000000" w:themeColor="text1"/>
-          <w:lang w:val="it-IT"/>
-        </w:rPr>
-      </w:pPr>
-      <w:r>
-        <w:rPr>
-          <w:color w:val="000000" w:themeColor="text1"/>
-          <w:lang w:val="it-IT"/>
-        </w:rPr>
-        <w:t xml:space="preserve">   </w:t>
-      </w:r>
-      <w:r>
-        <w:rPr>
-          <w:color w:val="000000" w:themeColor="text1"/>
-          <w:lang w:val="it-IT"/>
-        </w:rPr>
-        <w:t xml:space="preserve">2. L'ultimo selettore della regola è seguito da parentesi graffa aperta ({); </w:t>
-      </w:r>
-    </w:p>
-    <w:p>
-      <w:pPr>
-        <w:jc w:val="both"/>
-        <w:rPr>
-          <w:color w:val="000000" w:themeColor="text1"/>
-          <w:lang w:val="it-IT"/>
-        </w:rPr>
-      </w:pPr>
-      <w:r>
-        <w:rPr>
-          <w:color w:val="000000" w:themeColor="text1"/>
-          <w:lang w:val="it-IT"/>
-        </w:rPr>
-        <w:t xml:space="preserve">   </w:t>
-      </w:r>
-      <w:r>
-        <w:rPr>
-          <w:color w:val="000000" w:themeColor="text1"/>
-          <w:lang w:val="it-IT"/>
-        </w:rPr>
-        <w:t xml:space="preserve">3. Le proprietà che costituiscono la regola sono listate una per riga e sono indentate rispetto ai selettori; </w:t>
-      </w:r>
-    </w:p>
-    <w:p>
-      <w:pPr>
-        <w:jc w:val="both"/>
-        <w:rPr>
-          <w:color w:val="000000" w:themeColor="text1"/>
-          <w:lang w:val="it-IT"/>
-        </w:rPr>
-      </w:pPr>
-      <w:r>
-        <w:rPr>
-          <w:color w:val="000000" w:themeColor="text1"/>
-          <w:lang w:val="it-IT"/>
-        </w:rPr>
-        <w:t xml:space="preserve">   </w:t>
-      </w:r>
-      <w:r>
-        <w:rPr>
-          <w:color w:val="000000" w:themeColor="text1"/>
-          <w:lang w:val="it-IT"/>
-        </w:rPr>
-        <w:t>4. La regola è terminata da una parentesi graffa chiusa (}), collocata da sola su una riga;</w:t>
-      </w:r>
-    </w:p>
-    <w:p>
-      <w:pPr>
-        <w:pStyle w:val="Nessunaspaziatura"/>
-        <w:rPr>
-          <w:lang w:val="it-IT"/>
-        </w:rPr>
-      </w:pPr>
-    </w:p>
-    <w:p>
-      <w:pPr>
-        <w:pStyle w:val="Titolo2"/>
-        <w:rPr>
-          <w:color w:val="000000" w:themeColor="text1"/>
-          <w:lang w:val="it-IT"/>
-        </w:rPr>
-      </w:pPr>
-      <w:bookmarkStart w:id="16" w:name="_Toc29645260"/>
-      <w:r>
-        <w:rPr>
-          <w:color w:val="000000" w:themeColor="text1"/>
-          <w:lang w:val="it-IT"/>
-        </w:rPr>
-        <w:t>1.3.6 Database SQL</w:t>
-      </w:r>
-      <w:bookmarkEnd w:id="16"/>
     </w:p>
     <w:p>
       <w:pPr>
@@ -7572,7 +7558,7 @@
           <w:lang w:val="it-IT"/>
         </w:rPr>
       </w:pPr>
-      <w:bookmarkStart w:id="17" w:name="_Toc29645261"/>
+      <w:bookmarkStart w:id="16" w:name="_Toc29645261"/>
       <w:r>
         <w:rPr>
           <w:color w:val="auto"/>
@@ -7581,25 +7567,25 @@
         <w:lastRenderedPageBreak/>
         <w:t>Design pattern</w:t>
       </w:r>
+      <w:bookmarkEnd w:id="16"/>
+    </w:p>
+    <w:p>
+      <w:pPr>
+        <w:pStyle w:val="Titolo3"/>
+        <w:rPr>
+          <w:color w:val="auto"/>
+          <w:lang w:val="it-IT"/>
+        </w:rPr>
+      </w:pPr>
+      <w:bookmarkStart w:id="17" w:name="_Toc29645262"/>
+      <w:r>
+        <w:rPr>
+          <w:color w:val="auto"/>
+          <w:lang w:val="it-IT"/>
+        </w:rPr>
+        <w:t>1.4.1 Singleton</w:t>
+      </w:r>
       <w:bookmarkEnd w:id="17"/>
-    </w:p>
-    <w:p>
-      <w:pPr>
-        <w:pStyle w:val="Titolo3"/>
-        <w:rPr>
-          <w:color w:val="auto"/>
-          <w:lang w:val="it-IT"/>
-        </w:rPr>
-      </w:pPr>
-      <w:bookmarkStart w:id="18" w:name="_Toc29645262"/>
-      <w:r>
-        <w:rPr>
-          <w:color w:val="auto"/>
-          <w:lang w:val="it-IT"/>
-        </w:rPr>
-        <w:t>1.4.1 Singleton</w:t>
-      </w:r>
-      <w:bookmarkEnd w:id="18"/>
     </w:p>
     <w:p>
       <w:pPr>
@@ -7981,7 +7967,7 @@
           <w:lang w:val="it-IT"/>
         </w:rPr>
       </w:pPr>
-      <w:bookmarkStart w:id="19" w:name="_Toc29645263"/>
+      <w:bookmarkStart w:id="18" w:name="_Toc29645263"/>
       <w:r>
         <w:rPr>
           <w:color w:val="auto"/>
@@ -7989,7 +7975,7 @@
         </w:rPr>
         <w:t>Definizioni, acronimi e abbreviazioni</w:t>
       </w:r>
-      <w:bookmarkEnd w:id="19"/>
+      <w:bookmarkEnd w:id="18"/>
     </w:p>
     <w:p>
       <w:pPr>
@@ -8896,8 +8882,8 @@
           <w:color w:val="auto"/>
         </w:rPr>
       </w:pPr>
-      <w:bookmarkStart w:id="20" w:name="_Toc437636271"/>
-      <w:bookmarkStart w:id="21" w:name="_Toc29645264"/>
+      <w:bookmarkStart w:id="19" w:name="_Toc437636271"/>
+      <w:bookmarkStart w:id="20" w:name="_Toc29645264"/>
       <w:proofErr w:type="spellStart"/>
       <w:r>
         <w:rPr>
@@ -8905,8 +8891,8 @@
         </w:rPr>
         <w:t>Riferimenti</w:t>
       </w:r>
+      <w:bookmarkEnd w:id="19"/>
       <w:bookmarkEnd w:id="20"/>
-      <w:bookmarkEnd w:id="21"/>
       <w:proofErr w:type="spellEnd"/>
     </w:p>
     <w:p>
@@ -9024,7 +9010,7 @@
           <w:lang w:val="it-IT"/>
         </w:rPr>
       </w:pPr>
-      <w:bookmarkStart w:id="22" w:name="_Toc29645265"/>
+      <w:bookmarkStart w:id="21" w:name="_Toc29645265"/>
       <w:r>
         <w:rPr>
           <w:u w:val="single"/>
@@ -9039,61 +9025,99 @@
         </w:rPr>
         <w:t>Packages</w:t>
       </w:r>
+      <w:bookmarkEnd w:id="21"/>
+    </w:p>
+    <w:p>
+      <w:pPr>
+        <w:pStyle w:val="Titolo2"/>
+        <w:rPr>
+          <w:color w:val="000000" w:themeColor="text1"/>
+          <w:lang w:val="it-IT"/>
+        </w:rPr>
+      </w:pPr>
+      <w:bookmarkStart w:id="22" w:name="_Toc29645266"/>
+      <w:r>
+        <w:rPr>
+          <w:color w:val="000000" w:themeColor="text1"/>
+          <w:lang w:val="it-IT"/>
+        </w:rPr>
+        <w:t xml:space="preserve">2.1 </w:t>
+      </w:r>
+      <w:proofErr w:type="spellStart"/>
+      <w:r>
+        <w:rPr>
+          <w:color w:val="000000" w:themeColor="text1"/>
+          <w:lang w:val="it-IT"/>
+        </w:rPr>
+        <w:t>View</w:t>
+      </w:r>
       <w:bookmarkEnd w:id="22"/>
-    </w:p>
-    <w:p>
-      <w:pPr>
-        <w:pStyle w:val="Titolo2"/>
-        <w:rPr>
-          <w:color w:val="000000" w:themeColor="text1"/>
-          <w:lang w:val="it-IT"/>
-        </w:rPr>
-      </w:pPr>
-      <w:bookmarkStart w:id="23" w:name="_Toc29645266"/>
-      <w:r>
-        <w:rPr>
-          <w:color w:val="000000" w:themeColor="text1"/>
-          <w:lang w:val="it-IT"/>
-        </w:rPr>
-        <w:t xml:space="preserve">2.1 </w:t>
+      <w:proofErr w:type="spellEnd"/>
+      <w:r>
+        <w:rPr>
+          <w:color w:val="000000" w:themeColor="text1"/>
+          <w:lang w:val="it-IT"/>
+        </w:rPr>
+        <w:t xml:space="preserve"> </w:t>
+      </w:r>
+    </w:p>
+    <w:p>
+      <w:pPr>
+        <w:pStyle w:val="Nessunaspaziatura"/>
+        <w:rPr>
+          <w:color w:val="000000" w:themeColor="text1"/>
+          <w:sz w:val="24"/>
+          <w:szCs w:val="24"/>
+          <w:lang w:val="it-IT"/>
+        </w:rPr>
+      </w:pPr>
+      <w:r>
+        <w:rPr>
+          <w:color w:val="000000" w:themeColor="text1"/>
+          <w:sz w:val="24"/>
+          <w:szCs w:val="24"/>
+          <w:lang w:val="it-IT"/>
+        </w:rPr>
+        <w:t xml:space="preserve">Il package </w:t>
       </w:r>
       <w:proofErr w:type="spellStart"/>
       <w:r>
         <w:rPr>
           <w:color w:val="000000" w:themeColor="text1"/>
+          <w:sz w:val="24"/>
+          <w:szCs w:val="24"/>
           <w:lang w:val="it-IT"/>
         </w:rPr>
         <w:t>View</w:t>
       </w:r>
-      <w:bookmarkEnd w:id="23"/>
       <w:proofErr w:type="spellEnd"/>
       <w:r>
         <w:rPr>
           <w:color w:val="000000" w:themeColor="text1"/>
+          <w:sz w:val="24"/>
+          <w:szCs w:val="24"/>
+          <w:lang w:val="it-IT"/>
+        </w:rPr>
+        <w:t xml:space="preserve"> è formato a sua volta da tre packages</w:t>
+      </w:r>
+      <w:r>
+        <w:rPr>
+          <w:color w:val="000000" w:themeColor="text1"/>
+          <w:sz w:val="24"/>
+          <w:szCs w:val="24"/>
+          <w:lang w:val="it-IT"/>
+        </w:rPr>
+        <w:t>,</w:t>
+      </w:r>
+      <w:r>
+        <w:rPr>
+          <w:color w:val="000000" w:themeColor="text1"/>
+          <w:sz w:val="24"/>
+          <w:szCs w:val="24"/>
           <w:lang w:val="it-IT"/>
         </w:rPr>
         <w:t xml:space="preserve"> </w:t>
       </w:r>
-    </w:p>
-    <w:p>
-      <w:pPr>
-        <w:pStyle w:val="Nessunaspaziatura"/>
-        <w:rPr>
-          <w:color w:val="000000" w:themeColor="text1"/>
-          <w:sz w:val="24"/>
-          <w:szCs w:val="24"/>
-          <w:lang w:val="it-IT"/>
-        </w:rPr>
-      </w:pPr>
-      <w:r>
-        <w:rPr>
-          <w:color w:val="000000" w:themeColor="text1"/>
-          <w:sz w:val="24"/>
-          <w:szCs w:val="24"/>
-          <w:lang w:val="it-IT"/>
-        </w:rPr>
-        <w:t xml:space="preserve">Il package </w:t>
-      </w:r>
       <w:proofErr w:type="spellStart"/>
       <w:r>
         <w:rPr>
@@ -9102,45 +9126,7 @@
           <w:szCs w:val="24"/>
           <w:lang w:val="it-IT"/>
         </w:rPr>
-        <w:t>View</w:t>
-      </w:r>
-      <w:proofErr w:type="spellEnd"/>
-      <w:r>
-        <w:rPr>
-          <w:color w:val="000000" w:themeColor="text1"/>
-          <w:sz w:val="24"/>
-          <w:szCs w:val="24"/>
-          <w:lang w:val="it-IT"/>
-        </w:rPr>
-        <w:t xml:space="preserve"> è formato a sua volta da tre packages</w:t>
-      </w:r>
-      <w:r>
-        <w:rPr>
-          <w:color w:val="000000" w:themeColor="text1"/>
-          <w:sz w:val="24"/>
-          <w:szCs w:val="24"/>
-          <w:lang w:val="it-IT"/>
-        </w:rPr>
-        <w:t>,</w:t>
-      </w:r>
-      <w:r>
-        <w:rPr>
-          <w:color w:val="000000" w:themeColor="text1"/>
-          <w:sz w:val="24"/>
-          <w:szCs w:val="24"/>
-          <w:lang w:val="it-IT"/>
-        </w:rPr>
-        <w:t xml:space="preserve"> S</w:t>
-      </w:r>
-      <w:proofErr w:type="spellStart"/>
-      <w:r>
-        <w:rPr>
-          <w:color w:val="000000" w:themeColor="text1"/>
-          <w:sz w:val="24"/>
-          <w:szCs w:val="24"/>
-          <w:lang w:val="it-IT"/>
-        </w:rPr>
-        <w:t>tudent</w:t>
+        <w:t>Student</w:t>
       </w:r>
       <w:proofErr w:type="spellEnd"/>
       <w:r>
@@ -10385,25 +10371,7 @@
           <w:szCs w:val="24"/>
           <w:lang w:val="it-IT"/>
         </w:rPr>
-        <w:t xml:space="preserve"> JSP: pagina che consente la ricerca degli studenti</w:t>
-      </w:r>
-      <w:r>
-        <w:rPr>
-          <w:color w:val="auto"/>
-          <w:sz w:val="24"/>
-          <w:szCs w:val="24"/>
-          <w:lang w:val="it-IT"/>
-        </w:rPr>
-        <w:t xml:space="preserve"> che hanno richiesto un appuntamento</w:t>
-      </w:r>
-      <w:r>
-        <w:rPr>
-          <w:color w:val="auto"/>
-          <w:sz w:val="24"/>
-          <w:szCs w:val="24"/>
-          <w:lang w:val="it-IT"/>
-        </w:rPr>
-        <w:t xml:space="preserve"> in un periodo di tempo;</w:t>
+        <w:t xml:space="preserve"> JSP: pagina che consente la ricerca degli studenti che hanno richiesto un appuntamento in un periodo di tempo;</w:t>
       </w:r>
     </w:p>
     <w:p>
@@ -10903,7 +10871,7 @@
           <w:lang w:val="it-IT"/>
         </w:rPr>
       </w:pPr>
-      <w:bookmarkStart w:id="24" w:name="_Toc29645267"/>
+      <w:bookmarkStart w:id="23" w:name="_Toc29645267"/>
       <w:r>
         <w:rPr>
           <w:color w:val="000000" w:themeColor="text1"/>
@@ -10925,7 +10893,7 @@
         </w:rPr>
         <w:t xml:space="preserve"> Model</w:t>
       </w:r>
-      <w:bookmarkEnd w:id="24"/>
+      <w:bookmarkEnd w:id="23"/>
     </w:p>
     <w:p>
       <w:pPr>
@@ -11343,7 +11311,7 @@
           <w:lang w:val="it-IT"/>
         </w:rPr>
       </w:pPr>
-      <w:bookmarkStart w:id="25" w:name="_Toc29645268"/>
+      <w:bookmarkStart w:id="24" w:name="_Toc29645268"/>
       <w:r>
         <w:rPr>
           <w:color w:val="000000" w:themeColor="text1"/>
@@ -11352,7 +11320,7 @@
         <w:lastRenderedPageBreak/>
         <w:t>2.3 Control</w:t>
       </w:r>
-      <w:bookmarkEnd w:id="25"/>
+      <w:bookmarkEnd w:id="24"/>
     </w:p>
     <w:p>
       <w:pPr>
@@ -11744,21 +11712,7 @@
           <w:color w:val="auto"/>
           <w:lang w:val="it-IT"/>
         </w:rPr>
-        <w:t xml:space="preserve">: gestisce </w:t>
-      </w:r>
-      <w:r>
-        <w:rPr>
-          <w:color w:val="auto"/>
-          <w:lang w:val="it-IT"/>
-        </w:rPr>
-        <w:t>l’accettazione delle richieste di appuntamento, e l’aggiornamento dello stato qualora lo studente risulti assente</w:t>
-      </w:r>
-      <w:r>
-        <w:rPr>
-          <w:color w:val="auto"/>
-          <w:lang w:val="it-IT"/>
-        </w:rPr>
-        <w:t>;</w:t>
+        <w:t>: gestisce l’accettazione delle richieste di appuntamento, e l’aggiornamento dello stato qualora lo studente risulti assente;</w:t>
       </w:r>
     </w:p>
     <w:p>
@@ -11788,14 +11742,7 @@
           <w:color w:val="auto"/>
           <w:lang w:val="it-IT"/>
         </w:rPr>
-        <w:t>: gestisce la visualizzazione dei dettagli di un appuntamento</w:t>
-      </w:r>
-      <w:r>
-        <w:rPr>
-          <w:color w:val="auto"/>
-          <w:lang w:val="it-IT"/>
-        </w:rPr>
-        <w:t>;</w:t>
+        <w:t>: gestisce la visualizzazione dei dettagli di un appuntamento;</w:t>
       </w:r>
     </w:p>
     <w:p>
@@ -11825,14 +11772,7 @@
           <w:color w:val="auto"/>
           <w:lang w:val="it-IT"/>
         </w:rPr>
-        <w:t>: si occupa di gestire la visualizzazione dei dettagli di una richiesta</w:t>
-      </w:r>
-      <w:r>
-        <w:rPr>
-          <w:color w:val="auto"/>
-          <w:lang w:val="it-IT"/>
-        </w:rPr>
-        <w:t xml:space="preserve"> di appuntamento.</w:t>
+        <w:t>: si occupa di gestire la visualizzazione dei dettagli di una richiesta di appuntamento.</w:t>
       </w:r>
     </w:p>
     <w:p>
@@ -12039,61 +11979,7 @@
           <w:szCs w:val="24"/>
           <w:lang w:val="it-IT"/>
         </w:rPr>
-        <w:t xml:space="preserve">: controlla che l’utente </w:t>
-      </w:r>
-      <w:r>
-        <w:rPr>
-          <w:color w:val="000000" w:themeColor="text1"/>
-          <w:sz w:val="24"/>
-          <w:szCs w:val="24"/>
-          <w:lang w:val="it-IT"/>
-        </w:rPr>
-        <w:t xml:space="preserve">che sta provando ad accedere alle pagine dell’area </w:t>
-      </w:r>
-      <w:r>
-        <w:rPr>
-          <w:color w:val="000000" w:themeColor="text1"/>
-          <w:sz w:val="24"/>
-          <w:szCs w:val="24"/>
-          <w:lang w:val="it-IT"/>
-        </w:rPr>
-        <w:t>tutor</w:t>
-      </w:r>
-      <w:r>
-        <w:rPr>
-          <w:color w:val="000000" w:themeColor="text1"/>
-          <w:sz w:val="24"/>
-          <w:szCs w:val="24"/>
-          <w:lang w:val="it-IT"/>
-        </w:rPr>
-        <w:t xml:space="preserve"> sia un</w:t>
-      </w:r>
-      <w:r>
-        <w:rPr>
-          <w:color w:val="000000" w:themeColor="text1"/>
-          <w:sz w:val="24"/>
-          <w:szCs w:val="24"/>
-          <w:lang w:val="it-IT"/>
-        </w:rPr>
-        <w:t xml:space="preserve"> tutor </w:t>
-      </w:r>
-      <w:r>
-        <w:rPr>
-          <w:color w:val="000000" w:themeColor="text1"/>
-          <w:sz w:val="24"/>
-          <w:szCs w:val="24"/>
-          <w:lang w:val="it-IT"/>
-        </w:rPr>
-        <w:t>autenticato</w:t>
-      </w:r>
-      <w:r>
-        <w:rPr>
-          <w:color w:val="000000" w:themeColor="text1"/>
-          <w:sz w:val="24"/>
-          <w:szCs w:val="24"/>
-          <w:lang w:val="it-IT"/>
-        </w:rPr>
-        <w:t>.</w:t>
+        <w:t>: controlla che l’utente che sta provando ad accedere alle pagine dell’area tutor sia un tutor autenticato.</w:t>
       </w:r>
     </w:p>
     <w:p>
@@ -12573,16 +12459,7 @@
           <w:szCs w:val="24"/>
           <w:lang w:val="it-IT"/>
         </w:rPr>
-        <w:t>Tutoring_</w:t>
-      </w:r>
-      <w:r>
-        <w:rPr>
-          <w:color w:val="000000" w:themeColor="text1"/>
-          <w:sz w:val="24"/>
-          <w:szCs w:val="24"/>
-          <w:lang w:val="it-IT"/>
-        </w:rPr>
-        <w:t>Supervision</w:t>
+        <w:t>Tutoring_Supervision</w:t>
       </w:r>
       <w:proofErr w:type="spellEnd"/>
       <w:r>
@@ -12787,14 +12664,7 @@
           <w:color w:val="000000" w:themeColor="text1"/>
           <w:lang w:val="it-IT"/>
         </w:rPr>
-        <w:t>i un</w:t>
-      </w:r>
-      <w:r>
-        <w:rPr>
-          <w:color w:val="000000" w:themeColor="text1"/>
-          <w:lang w:val="it-IT"/>
-        </w:rPr>
-        <w:t xml:space="preserve"> t</w:t>
+        <w:t>i un t</w:t>
       </w:r>
       <w:r>
         <w:rPr>
@@ -13357,7 +13227,7 @@
           <w:lang w:val="it-IT"/>
         </w:rPr>
       </w:pPr>
-      <w:bookmarkStart w:id="26" w:name="_Toc29645269"/>
+      <w:bookmarkStart w:id="25" w:name="_Toc29645269"/>
       <w:r>
         <w:rPr>
           <w:u w:val="single"/>
@@ -13373,7 +13243,7 @@
         </w:rPr>
         <w:t>Interfacce delle classi</w:t>
       </w:r>
-      <w:bookmarkEnd w:id="26"/>
+      <w:bookmarkEnd w:id="25"/>
     </w:p>
     <w:tbl>
       <w:tblPr>
@@ -13574,19 +13444,40 @@
                 <w:rFonts w:ascii="Garamond" w:hAnsi="Garamond"/>
                 <w:color w:val="auto"/>
                 <w:szCs w:val="24"/>
-                <w:lang w:val="it-IT"/>
               </w:rPr>
             </w:pPr>
+            <w:r>
+              <w:rPr>
+                <w:rFonts w:ascii="Garamond" w:hAnsi="Garamond"/>
+                <w:b/>
+                <w:color w:val="auto"/>
+                <w:szCs w:val="24"/>
+              </w:rPr>
+              <w:t>context</w:t>
+            </w:r>
+            <w:r>
+              <w:rPr>
+                <w:rFonts w:ascii="Garamond" w:hAnsi="Garamond"/>
+                <w:color w:val="auto"/>
+                <w:szCs w:val="24"/>
+              </w:rPr>
+              <w:t xml:space="preserve"> </w:t>
+            </w:r>
             <w:proofErr w:type="spellStart"/>
             <w:r>
               <w:rPr>
                 <w:rFonts w:ascii="Garamond" w:hAnsi="Garamond"/>
-                <w:b/>
-                <w:color w:val="auto"/>
-                <w:szCs w:val="24"/>
-                <w:lang w:val="it-IT"/>
-              </w:rPr>
-              <w:t>context</w:t>
+                <w:color w:val="000000" w:themeColor="text1"/>
+              </w:rPr>
+              <w:t>Tutoring_</w:t>
+            </w:r>
+            <w:proofErr w:type="gramStart"/>
+            <w:r>
+              <w:rPr>
+                <w:rFonts w:ascii="Garamond" w:hAnsi="Garamond"/>
+                <w:color w:val="000000" w:themeColor="text1"/>
+              </w:rPr>
+              <w:t>Request</w:t>
             </w:r>
             <w:proofErr w:type="spellEnd"/>
             <w:r>
@@ -13594,7 +13485,15 @@
                 <w:rFonts w:ascii="Garamond" w:hAnsi="Garamond"/>
                 <w:color w:val="auto"/>
                 <w:szCs w:val="24"/>
-                <w:lang w:val="it-IT"/>
+              </w:rPr>
+              <w:t>::</w:t>
+            </w:r>
+            <w:proofErr w:type="gramEnd"/>
+            <w:r>
+              <w:rPr>
+                <w:rFonts w:ascii="Garamond" w:hAnsi="Garamond"/>
+                <w:color w:val="auto"/>
+                <w:szCs w:val="24"/>
               </w:rPr>
               <w:t xml:space="preserve"> </w:t>
             </w:r>
@@ -13604,9 +13503,16 @@
                 <w:rFonts w:ascii="Garamond" w:hAnsi="Garamond"/>
                 <w:color w:val="auto"/>
                 <w:szCs w:val="24"/>
-                <w:lang w:val="it-IT"/>
-              </w:rPr>
-              <w:t>RichiestaTutorato</w:t>
+              </w:rPr>
+              <w:t>a</w:t>
+            </w:r>
+            <w:r>
+              <w:rPr>
+                <w:rFonts w:ascii="Garamond" w:hAnsi="Garamond"/>
+                <w:color w:val="auto"/>
+                <w:szCs w:val="24"/>
+              </w:rPr>
+              <w:t>ddRequest</w:t>
             </w:r>
             <w:proofErr w:type="spellEnd"/>
             <w:r>
@@ -13614,36 +13520,6 @@
                 <w:rFonts w:ascii="Garamond" w:hAnsi="Garamond"/>
                 <w:color w:val="auto"/>
                 <w:szCs w:val="24"/>
-                <w:lang w:val="it-IT"/>
-              </w:rPr>
-              <w:t xml:space="preserve">:: </w:t>
-            </w:r>
-            <w:proofErr w:type="spellStart"/>
-            <w:r>
-              <w:rPr>
-                <w:rFonts w:ascii="Garamond" w:hAnsi="Garamond"/>
-                <w:color w:val="auto"/>
-                <w:szCs w:val="24"/>
-                <w:lang w:val="it-IT"/>
-              </w:rPr>
-              <w:t>a</w:t>
-            </w:r>
-            <w:r>
-              <w:rPr>
-                <w:rFonts w:ascii="Garamond" w:hAnsi="Garamond"/>
-                <w:color w:val="auto"/>
-                <w:szCs w:val="24"/>
-                <w:lang w:val="it-IT"/>
-              </w:rPr>
-              <w:t>ddRequest</w:t>
-            </w:r>
-            <w:proofErr w:type="spellEnd"/>
-            <w:r>
-              <w:rPr>
-                <w:rFonts w:ascii="Garamond" w:hAnsi="Garamond"/>
-                <w:color w:val="auto"/>
-                <w:szCs w:val="24"/>
-                <w:lang w:val="it-IT"/>
               </w:rPr>
               <w:t>(</w:t>
             </w:r>
@@ -13652,7 +13528,6 @@
                 <w:rFonts w:ascii="Garamond" w:hAnsi="Garamond"/>
                 <w:color w:val="auto"/>
                 <w:szCs w:val="24"/>
-                <w:lang w:val="it-IT"/>
               </w:rPr>
               <w:t>Data</w:t>
             </w:r>
@@ -13661,7 +13536,6 @@
                 <w:rFonts w:ascii="Garamond" w:hAnsi="Garamond"/>
                 <w:color w:val="auto"/>
                 <w:szCs w:val="24"/>
-                <w:lang w:val="it-IT"/>
               </w:rPr>
               <w:t>);</w:t>
             </w:r>
@@ -13681,60 +13555,61 @@
                 <w:rFonts w:ascii="Garamond" w:hAnsi="Garamond"/>
                 <w:color w:val="auto"/>
                 <w:szCs w:val="24"/>
+              </w:rPr>
+              <w:t xml:space="preserve"> </w:t>
+            </w:r>
+            <w:proofErr w:type="spellStart"/>
+            <w:r>
+              <w:rPr>
+                <w:rFonts w:ascii="Garamond" w:hAnsi="Garamond"/>
+                <w:b/>
+                <w:color w:val="auto"/>
+                <w:szCs w:val="24"/>
                 <w:lang w:val="it-IT"/>
               </w:rPr>
+              <w:t>pre</w:t>
+            </w:r>
+            <w:proofErr w:type="spellEnd"/>
+            <w:r>
+              <w:rPr>
+                <w:rFonts w:ascii="Garamond" w:hAnsi="Garamond"/>
+                <w:b/>
+                <w:color w:val="auto"/>
+                <w:szCs w:val="24"/>
+                <w:lang w:val="it-IT"/>
+              </w:rPr>
+              <w:t>:</w:t>
+            </w:r>
+            <w:r>
+              <w:rPr>
+                <w:rFonts w:ascii="Garamond" w:hAnsi="Garamond"/>
+                <w:color w:val="auto"/>
+                <w:szCs w:val="24"/>
+                <w:lang w:val="it-IT"/>
+              </w:rPr>
               <w:t xml:space="preserve"> </w:t>
             </w:r>
+            <w:proofErr w:type="gramStart"/>
+            <w:r>
+              <w:rPr>
+                <w:rFonts w:ascii="Garamond" w:hAnsi="Garamond"/>
+                <w:color w:val="auto"/>
+                <w:szCs w:val="24"/>
+                <w:lang w:val="it-IT"/>
+              </w:rPr>
+              <w:t>Data</w:t>
+            </w:r>
+            <w:r>
+              <w:rPr>
+                <w:rFonts w:ascii="Garamond" w:hAnsi="Garamond"/>
+                <w:color w:val="auto"/>
+                <w:szCs w:val="24"/>
+                <w:lang w:val="it-IT"/>
+              </w:rPr>
+              <w:t>!=</w:t>
+            </w:r>
             <w:proofErr w:type="spellStart"/>
-            <w:r>
-              <w:rPr>
-                <w:rFonts w:ascii="Garamond" w:hAnsi="Garamond"/>
-                <w:b/>
-                <w:color w:val="auto"/>
-                <w:szCs w:val="24"/>
-                <w:lang w:val="it-IT"/>
-              </w:rPr>
-              <w:t>pre</w:t>
-            </w:r>
-            <w:proofErr w:type="spellEnd"/>
-            <w:r>
-              <w:rPr>
-                <w:rFonts w:ascii="Garamond" w:hAnsi="Garamond"/>
-                <w:b/>
-                <w:color w:val="auto"/>
-                <w:szCs w:val="24"/>
-                <w:lang w:val="it-IT"/>
-              </w:rPr>
-              <w:t>:</w:t>
-            </w:r>
-            <w:r>
-              <w:rPr>
-                <w:rFonts w:ascii="Garamond" w:hAnsi="Garamond"/>
-                <w:color w:val="auto"/>
-                <w:szCs w:val="24"/>
-                <w:lang w:val="it-IT"/>
-              </w:rPr>
-              <w:t xml:space="preserve"> </w:t>
-            </w:r>
-            <w:r>
-              <w:rPr>
-                <w:rFonts w:ascii="Garamond" w:hAnsi="Garamond"/>
-                <w:color w:val="auto"/>
-                <w:szCs w:val="24"/>
-                <w:lang w:val="it-IT"/>
-              </w:rPr>
-              <w:t>Data</w:t>
-            </w:r>
-            <w:r>
-              <w:rPr>
-                <w:rFonts w:ascii="Garamond" w:hAnsi="Garamond"/>
-                <w:color w:val="auto"/>
-                <w:szCs w:val="24"/>
-                <w:lang w:val="it-IT"/>
-              </w:rPr>
-              <w:t>!=</w:t>
-            </w:r>
-            <w:proofErr w:type="spellStart"/>
+            <w:proofErr w:type="gramEnd"/>
             <w:r>
               <w:rPr>
                 <w:rFonts w:ascii="Garamond" w:hAnsi="Garamond"/>
@@ -13805,10 +13680,17 @@
             <w:r>
               <w:rPr>
                 <w:rFonts w:ascii="Garamond" w:hAnsi="Garamond"/>
-                <w:color w:val="auto"/>
-                <w:szCs w:val="24"/>
-              </w:rPr>
-              <w:t>RichiestaTutorato</w:t>
+                <w:color w:val="000000" w:themeColor="text1"/>
+              </w:rPr>
+              <w:t>Tutoring_</w:t>
+            </w:r>
+            <w:proofErr w:type="gramStart"/>
+            <w:r>
+              <w:rPr>
+                <w:rFonts w:ascii="Garamond" w:hAnsi="Garamond"/>
+                <w:color w:val="000000" w:themeColor="text1"/>
+              </w:rPr>
+              <w:t>Request</w:t>
             </w:r>
             <w:proofErr w:type="spellEnd"/>
             <w:r>
@@ -13817,7 +13699,16 @@
                 <w:color w:val="auto"/>
                 <w:szCs w:val="24"/>
               </w:rPr>
-              <w:t xml:space="preserve">:: </w:t>
+              <w:t>::</w:t>
+            </w:r>
+            <w:proofErr w:type="gramEnd"/>
+            <w:r>
+              <w:rPr>
+                <w:rFonts w:ascii="Garamond" w:hAnsi="Garamond"/>
+                <w:color w:val="auto"/>
+                <w:szCs w:val="24"/>
+              </w:rPr>
+              <w:t xml:space="preserve"> </w:t>
             </w:r>
             <w:proofErr w:type="spellStart"/>
             <w:r>
@@ -13961,10 +13852,17 @@
             <w:r>
               <w:rPr>
                 <w:rFonts w:ascii="Garamond" w:hAnsi="Garamond"/>
-                <w:color w:val="auto"/>
-                <w:szCs w:val="24"/>
-              </w:rPr>
-              <w:t>RichiestaTutorato</w:t>
+                <w:color w:val="000000" w:themeColor="text1"/>
+              </w:rPr>
+              <w:t>Tutoring_</w:t>
+            </w:r>
+            <w:proofErr w:type="gramStart"/>
+            <w:r>
+              <w:rPr>
+                <w:rFonts w:ascii="Garamond" w:hAnsi="Garamond"/>
+                <w:color w:val="000000" w:themeColor="text1"/>
+              </w:rPr>
+              <w:t>Request</w:t>
             </w:r>
             <w:proofErr w:type="spellEnd"/>
             <w:r>
@@ -13973,7 +13871,16 @@
                 <w:color w:val="auto"/>
                 <w:szCs w:val="24"/>
               </w:rPr>
-              <w:t xml:space="preserve">:: </w:t>
+              <w:t>::</w:t>
+            </w:r>
+            <w:proofErr w:type="gramEnd"/>
+            <w:r>
+              <w:rPr>
+                <w:rFonts w:ascii="Garamond" w:hAnsi="Garamond"/>
+                <w:color w:val="auto"/>
+                <w:szCs w:val="24"/>
+              </w:rPr>
+              <w:t xml:space="preserve"> </w:t>
             </w:r>
             <w:proofErr w:type="spellStart"/>
             <w:r>
@@ -14110,10 +14017,17 @@
             <w:r>
               <w:rPr>
                 <w:rFonts w:ascii="Garamond" w:hAnsi="Garamond"/>
-                <w:color w:val="auto"/>
-                <w:szCs w:val="24"/>
-              </w:rPr>
-              <w:t>RichiestaTutorato</w:t>
+                <w:color w:val="000000" w:themeColor="text1"/>
+              </w:rPr>
+              <w:t>Tutoring_</w:t>
+            </w:r>
+            <w:proofErr w:type="gramStart"/>
+            <w:r>
+              <w:rPr>
+                <w:rFonts w:ascii="Garamond" w:hAnsi="Garamond"/>
+                <w:color w:val="000000" w:themeColor="text1"/>
+              </w:rPr>
+              <w:t>Request</w:t>
             </w:r>
             <w:proofErr w:type="spellEnd"/>
             <w:r>
@@ -14122,7 +14036,16 @@
                 <w:color w:val="auto"/>
                 <w:szCs w:val="24"/>
               </w:rPr>
-              <w:t xml:space="preserve">:: </w:t>
+              <w:t>::</w:t>
+            </w:r>
+            <w:proofErr w:type="gramEnd"/>
+            <w:r>
+              <w:rPr>
+                <w:rFonts w:ascii="Garamond" w:hAnsi="Garamond"/>
+                <w:color w:val="auto"/>
+                <w:szCs w:val="24"/>
+              </w:rPr>
+              <w:t xml:space="preserve"> </w:t>
             </w:r>
             <w:proofErr w:type="spellStart"/>
             <w:r>
@@ -14462,15 +14385,16 @@
                 <w:color w:val="auto"/>
                 <w:szCs w:val="24"/>
               </w:rPr>
-              <w:t>Gest</w:t>
-            </w:r>
-            <w:r>
-              <w:rPr>
-                <w:rFonts w:ascii="Garamond" w:hAnsi="Garamond"/>
-                <w:color w:val="auto"/>
-                <w:szCs w:val="24"/>
-              </w:rPr>
-              <w:t>ioneRichieste</w:t>
+              <w:t>Request_</w:t>
+            </w:r>
+            <w:proofErr w:type="gramStart"/>
+            <w:r>
+              <w:rPr>
+                <w:rFonts w:ascii="Garamond" w:hAnsi="Garamond"/>
+                <w:color w:val="auto"/>
+                <w:szCs w:val="24"/>
+              </w:rPr>
+              <w:t>Management</w:t>
             </w:r>
             <w:proofErr w:type="spellEnd"/>
             <w:r>
@@ -14479,7 +14403,16 @@
                 <w:color w:val="auto"/>
                 <w:szCs w:val="24"/>
               </w:rPr>
-              <w:t xml:space="preserve">:: </w:t>
+              <w:t>::</w:t>
+            </w:r>
+            <w:proofErr w:type="gramEnd"/>
+            <w:r>
+              <w:rPr>
+                <w:rFonts w:ascii="Garamond" w:hAnsi="Garamond"/>
+                <w:color w:val="auto"/>
+                <w:szCs w:val="24"/>
+              </w:rPr>
+              <w:t xml:space="preserve"> </w:t>
             </w:r>
             <w:proofErr w:type="spellStart"/>
             <w:r>
@@ -14610,7 +14543,16 @@
                 <w:color w:val="auto"/>
                 <w:szCs w:val="24"/>
               </w:rPr>
-              <w:t>GestioneRichieste</w:t>
+              <w:t>Request_</w:t>
+            </w:r>
+            <w:proofErr w:type="gramStart"/>
+            <w:r>
+              <w:rPr>
+                <w:rFonts w:ascii="Garamond" w:hAnsi="Garamond"/>
+                <w:color w:val="auto"/>
+                <w:szCs w:val="24"/>
+              </w:rPr>
+              <w:t>Management</w:t>
             </w:r>
             <w:proofErr w:type="spellEnd"/>
             <w:r>
@@ -14619,7 +14561,16 @@
                 <w:color w:val="auto"/>
                 <w:szCs w:val="24"/>
               </w:rPr>
-              <w:t xml:space="preserve">:: </w:t>
+              <w:t>::</w:t>
+            </w:r>
+            <w:proofErr w:type="gramEnd"/>
+            <w:r>
+              <w:rPr>
+                <w:rFonts w:ascii="Garamond" w:hAnsi="Garamond"/>
+                <w:color w:val="auto"/>
+                <w:szCs w:val="24"/>
+              </w:rPr>
+              <w:t xml:space="preserve"> </w:t>
             </w:r>
             <w:proofErr w:type="spellStart"/>
             <w:r>
@@ -14740,7 +14691,16 @@
                 <w:color w:val="auto"/>
                 <w:szCs w:val="24"/>
               </w:rPr>
-              <w:t>GestioneRichieste</w:t>
+              <w:t>Request_</w:t>
+            </w:r>
+            <w:proofErr w:type="gramStart"/>
+            <w:r>
+              <w:rPr>
+                <w:rFonts w:ascii="Garamond" w:hAnsi="Garamond"/>
+                <w:color w:val="auto"/>
+                <w:szCs w:val="24"/>
+              </w:rPr>
+              <w:t>Management</w:t>
             </w:r>
             <w:proofErr w:type="spellEnd"/>
             <w:r>
@@ -14757,7 +14717,16 @@
                 <w:color w:val="auto"/>
                 <w:szCs w:val="24"/>
               </w:rPr>
-              <w:t xml:space="preserve">: </w:t>
+              <w:t>:</w:t>
+            </w:r>
+            <w:proofErr w:type="gramEnd"/>
+            <w:r>
+              <w:rPr>
+                <w:rFonts w:ascii="Garamond" w:hAnsi="Garamond"/>
+                <w:color w:val="auto"/>
+                <w:szCs w:val="24"/>
+              </w:rPr>
+              <w:t xml:space="preserve"> </w:t>
             </w:r>
             <w:proofErr w:type="spellStart"/>
             <w:r>
@@ -14862,7 +14831,16 @@
                 <w:color w:val="auto"/>
                 <w:szCs w:val="24"/>
               </w:rPr>
-              <w:t>GestioneRichieste</w:t>
+              <w:t>Request_</w:t>
+            </w:r>
+            <w:proofErr w:type="gramStart"/>
+            <w:r>
+              <w:rPr>
+                <w:rFonts w:ascii="Garamond" w:hAnsi="Garamond"/>
+                <w:color w:val="auto"/>
+                <w:szCs w:val="24"/>
+              </w:rPr>
+              <w:t>Management</w:t>
             </w:r>
             <w:proofErr w:type="spellEnd"/>
             <w:r>
@@ -14871,7 +14849,16 @@
                 <w:color w:val="auto"/>
                 <w:szCs w:val="24"/>
               </w:rPr>
-              <w:t xml:space="preserve">:: </w:t>
+              <w:t>::</w:t>
+            </w:r>
+            <w:proofErr w:type="gramEnd"/>
+            <w:r>
+              <w:rPr>
+                <w:rFonts w:ascii="Garamond" w:hAnsi="Garamond"/>
+                <w:color w:val="auto"/>
+                <w:szCs w:val="24"/>
+              </w:rPr>
+              <w:t xml:space="preserve"> </w:t>
             </w:r>
             <w:proofErr w:type="spellStart"/>
             <w:r>
@@ -15025,7 +15012,16 @@
                 <w:color w:val="auto"/>
                 <w:szCs w:val="24"/>
               </w:rPr>
-              <w:t>GestioneRichieste</w:t>
+              <w:t>Request_</w:t>
+            </w:r>
+            <w:proofErr w:type="gramStart"/>
+            <w:r>
+              <w:rPr>
+                <w:rFonts w:ascii="Garamond" w:hAnsi="Garamond"/>
+                <w:color w:val="auto"/>
+                <w:szCs w:val="24"/>
+              </w:rPr>
+              <w:t>Management</w:t>
             </w:r>
             <w:proofErr w:type="spellEnd"/>
             <w:r>
@@ -15034,7 +15030,16 @@
                 <w:color w:val="auto"/>
                 <w:szCs w:val="24"/>
               </w:rPr>
-              <w:t xml:space="preserve">:: </w:t>
+              <w:t>::</w:t>
+            </w:r>
+            <w:proofErr w:type="gramEnd"/>
+            <w:r>
+              <w:rPr>
+                <w:rFonts w:ascii="Garamond" w:hAnsi="Garamond"/>
+                <w:color w:val="auto"/>
+                <w:szCs w:val="24"/>
+              </w:rPr>
+              <w:t xml:space="preserve"> </w:t>
             </w:r>
             <w:proofErr w:type="spellStart"/>
             <w:r>
@@ -15346,19 +15351,42 @@
                 <w:rFonts w:ascii="Garamond" w:hAnsi="Garamond"/>
                 <w:color w:val="auto"/>
                 <w:szCs w:val="24"/>
-                <w:lang w:val="it-IT"/>
               </w:rPr>
             </w:pPr>
+            <w:r>
+              <w:rPr>
+                <w:rFonts w:ascii="Garamond" w:hAnsi="Garamond"/>
+                <w:b/>
+                <w:color w:val="auto"/>
+                <w:szCs w:val="24"/>
+              </w:rPr>
+              <w:t>context</w:t>
+            </w:r>
+            <w:r>
+              <w:rPr>
+                <w:rFonts w:ascii="Garamond" w:hAnsi="Garamond"/>
+                <w:color w:val="auto"/>
+                <w:szCs w:val="24"/>
+              </w:rPr>
+              <w:t xml:space="preserve"> </w:t>
+            </w:r>
             <w:proofErr w:type="spellStart"/>
             <w:r>
               <w:rPr>
                 <w:rFonts w:ascii="Garamond" w:hAnsi="Garamond"/>
-                <w:b/>
-                <w:color w:val="auto"/>
-                <w:szCs w:val="24"/>
-                <w:lang w:val="it-IT"/>
-              </w:rPr>
-              <w:t>context</w:t>
+                <w:color w:val="auto"/>
+                <w:szCs w:val="24"/>
+              </w:rPr>
+              <w:t>Tutoring_Activity_</w:t>
+            </w:r>
+            <w:proofErr w:type="gramStart"/>
+            <w:r>
+              <w:rPr>
+                <w:rFonts w:ascii="Garamond" w:hAnsi="Garamond"/>
+                <w:color w:val="auto"/>
+                <w:szCs w:val="24"/>
+              </w:rPr>
+              <w:t>Management</w:t>
             </w:r>
             <w:proofErr w:type="spellEnd"/>
             <w:r>
@@ -15366,7 +15394,15 @@
                 <w:rFonts w:ascii="Garamond" w:hAnsi="Garamond"/>
                 <w:color w:val="auto"/>
                 <w:szCs w:val="24"/>
-                <w:lang w:val="it-IT"/>
+              </w:rPr>
+              <w:t>::</w:t>
+            </w:r>
+            <w:proofErr w:type="gramEnd"/>
+            <w:r>
+              <w:rPr>
+                <w:rFonts w:ascii="Garamond" w:hAnsi="Garamond"/>
+                <w:color w:val="auto"/>
+                <w:szCs w:val="24"/>
               </w:rPr>
               <w:t xml:space="preserve"> </w:t>
             </w:r>
@@ -15376,9 +15412,8 @@
                 <w:rFonts w:ascii="Garamond" w:hAnsi="Garamond"/>
                 <w:color w:val="auto"/>
                 <w:szCs w:val="24"/>
-                <w:lang w:val="it-IT"/>
-              </w:rPr>
-              <w:t>GestioneAttivitàTutorato</w:t>
+              </w:rPr>
+              <w:t>addActivity</w:t>
             </w:r>
             <w:proofErr w:type="spellEnd"/>
             <w:r>
@@ -15386,27 +15421,6 @@
                 <w:rFonts w:ascii="Garamond" w:hAnsi="Garamond"/>
                 <w:color w:val="auto"/>
                 <w:szCs w:val="24"/>
-                <w:lang w:val="it-IT"/>
-              </w:rPr>
-              <w:t xml:space="preserve">:: </w:t>
-            </w:r>
-            <w:proofErr w:type="spellStart"/>
-            <w:r>
-              <w:rPr>
-                <w:rFonts w:ascii="Garamond" w:hAnsi="Garamond"/>
-                <w:color w:val="auto"/>
-                <w:szCs w:val="24"/>
-                <w:lang w:val="it-IT"/>
-              </w:rPr>
-              <w:t>addActivity</w:t>
-            </w:r>
-            <w:proofErr w:type="spellEnd"/>
-            <w:r>
-              <w:rPr>
-                <w:rFonts w:ascii="Garamond" w:hAnsi="Garamond"/>
-                <w:color w:val="auto"/>
-                <w:szCs w:val="24"/>
-                <w:lang w:val="it-IT"/>
               </w:rPr>
               <w:t>(Data)</w:t>
             </w:r>
@@ -15415,7 +15429,6 @@
                 <w:rFonts w:ascii="Garamond" w:hAnsi="Garamond"/>
                 <w:color w:val="auto"/>
                 <w:szCs w:val="24"/>
-                <w:lang w:val="it-IT"/>
               </w:rPr>
               <w:t xml:space="preserve">; </w:t>
             </w:r>
@@ -15461,6 +15474,7 @@
               </w:rPr>
               <w:t xml:space="preserve"> </w:t>
             </w:r>
+            <w:proofErr w:type="gramStart"/>
             <w:r>
               <w:rPr>
                 <w:rFonts w:ascii="Garamond" w:hAnsi="Garamond"/>
@@ -15471,6 +15485,7 @@
               <w:t>Data!=</w:t>
             </w:r>
             <w:proofErr w:type="spellStart"/>
+            <w:proofErr w:type="gramEnd"/>
             <w:r>
               <w:rPr>
                 <w:rFonts w:ascii="Garamond" w:hAnsi="Garamond"/>
@@ -15544,7 +15559,16 @@
                 <w:color w:val="auto"/>
                 <w:szCs w:val="24"/>
               </w:rPr>
-              <w:t>GestioneAttivitàTutorato</w:t>
+              <w:t>Tutoring_Activity_</w:t>
+            </w:r>
+            <w:proofErr w:type="gramStart"/>
+            <w:r>
+              <w:rPr>
+                <w:rFonts w:ascii="Garamond" w:hAnsi="Garamond"/>
+                <w:color w:val="auto"/>
+                <w:szCs w:val="24"/>
+              </w:rPr>
+              <w:t>Management</w:t>
             </w:r>
             <w:proofErr w:type="spellEnd"/>
             <w:r>
@@ -15553,7 +15577,16 @@
                 <w:color w:val="auto"/>
                 <w:szCs w:val="24"/>
               </w:rPr>
-              <w:t xml:space="preserve">:: </w:t>
+              <w:t>::</w:t>
+            </w:r>
+            <w:proofErr w:type="gramEnd"/>
+            <w:r>
+              <w:rPr>
+                <w:rFonts w:ascii="Garamond" w:hAnsi="Garamond"/>
+                <w:color w:val="auto"/>
+                <w:szCs w:val="24"/>
+              </w:rPr>
+              <w:t xml:space="preserve"> </w:t>
             </w:r>
             <w:proofErr w:type="spellStart"/>
             <w:r>
@@ -15634,7 +15667,16 @@
                 <w:color w:val="auto"/>
                 <w:szCs w:val="24"/>
               </w:rPr>
-              <w:t>GestioneAttivitàTutorato</w:t>
+              <w:t>Tutoring_Activity_</w:t>
+            </w:r>
+            <w:proofErr w:type="gramStart"/>
+            <w:r>
+              <w:rPr>
+                <w:rFonts w:ascii="Garamond" w:hAnsi="Garamond"/>
+                <w:color w:val="auto"/>
+                <w:szCs w:val="24"/>
+              </w:rPr>
+              <w:t>Management</w:t>
             </w:r>
             <w:proofErr w:type="spellEnd"/>
             <w:r>
@@ -15643,7 +15685,16 @@
                 <w:color w:val="auto"/>
                 <w:szCs w:val="24"/>
               </w:rPr>
-              <w:t xml:space="preserve">:: </w:t>
+              <w:t>::</w:t>
+            </w:r>
+            <w:proofErr w:type="gramEnd"/>
+            <w:r>
+              <w:rPr>
+                <w:rFonts w:ascii="Garamond" w:hAnsi="Garamond"/>
+                <w:color w:val="auto"/>
+                <w:szCs w:val="24"/>
+              </w:rPr>
+              <w:t xml:space="preserve"> </w:t>
             </w:r>
             <w:proofErr w:type="spellStart"/>
             <w:r>
@@ -15725,7 +15776,16 @@
                 <w:color w:val="auto"/>
                 <w:szCs w:val="24"/>
               </w:rPr>
-              <w:t>GestioneAttivitàTutorato</w:t>
+              <w:t>Tutoring_Activity_</w:t>
+            </w:r>
+            <w:proofErr w:type="gramStart"/>
+            <w:r>
+              <w:rPr>
+                <w:rFonts w:ascii="Garamond" w:hAnsi="Garamond"/>
+                <w:color w:val="auto"/>
+                <w:szCs w:val="24"/>
+              </w:rPr>
+              <w:t>Management</w:t>
             </w:r>
             <w:proofErr w:type="spellEnd"/>
             <w:r>
@@ -15734,7 +15794,16 @@
                 <w:color w:val="auto"/>
                 <w:szCs w:val="24"/>
               </w:rPr>
-              <w:t xml:space="preserve">:: </w:t>
+              <w:t>::</w:t>
+            </w:r>
+            <w:proofErr w:type="gramEnd"/>
+            <w:r>
+              <w:rPr>
+                <w:rFonts w:ascii="Garamond" w:hAnsi="Garamond"/>
+                <w:color w:val="auto"/>
+                <w:szCs w:val="24"/>
+              </w:rPr>
+              <w:t xml:space="preserve"> </w:t>
             </w:r>
             <w:proofErr w:type="spellStart"/>
             <w:r>
@@ -15824,7 +15893,16 @@
                 <w:color w:val="auto"/>
                 <w:szCs w:val="24"/>
               </w:rPr>
-              <w:t>GestioneAttivitàTutorato</w:t>
+              <w:t>Tutoring_Activity_</w:t>
+            </w:r>
+            <w:proofErr w:type="gramStart"/>
+            <w:r>
+              <w:rPr>
+                <w:rFonts w:ascii="Garamond" w:hAnsi="Garamond"/>
+                <w:color w:val="auto"/>
+                <w:szCs w:val="24"/>
+              </w:rPr>
+              <w:t>Management</w:t>
             </w:r>
             <w:proofErr w:type="spellEnd"/>
             <w:r>
@@ -15833,7 +15911,16 @@
                 <w:color w:val="auto"/>
                 <w:szCs w:val="24"/>
               </w:rPr>
-              <w:t xml:space="preserve">:: </w:t>
+              <w:t>::</w:t>
+            </w:r>
+            <w:proofErr w:type="gramEnd"/>
+            <w:r>
+              <w:rPr>
+                <w:rFonts w:ascii="Garamond" w:hAnsi="Garamond"/>
+                <w:color w:val="auto"/>
+                <w:szCs w:val="24"/>
+              </w:rPr>
+              <w:t xml:space="preserve"> </w:t>
             </w:r>
             <w:proofErr w:type="spellStart"/>
             <w:r>
@@ -15932,7 +16019,16 @@
                 <w:color w:val="auto"/>
                 <w:szCs w:val="24"/>
               </w:rPr>
-              <w:t>GestioneAttivitàTutorato</w:t>
+              <w:t>Tutoring_Activity_</w:t>
+            </w:r>
+            <w:proofErr w:type="gramStart"/>
+            <w:r>
+              <w:rPr>
+                <w:rFonts w:ascii="Garamond" w:hAnsi="Garamond"/>
+                <w:color w:val="auto"/>
+                <w:szCs w:val="24"/>
+              </w:rPr>
+              <w:t>Management</w:t>
             </w:r>
             <w:proofErr w:type="spellEnd"/>
             <w:r>
@@ -15941,7 +16037,16 @@
                 <w:color w:val="auto"/>
                 <w:szCs w:val="24"/>
               </w:rPr>
-              <w:t xml:space="preserve">:: </w:t>
+              <w:t>::</w:t>
+            </w:r>
+            <w:proofErr w:type="gramEnd"/>
+            <w:r>
+              <w:rPr>
+                <w:rFonts w:ascii="Garamond" w:hAnsi="Garamond"/>
+                <w:color w:val="auto"/>
+                <w:szCs w:val="24"/>
+              </w:rPr>
+              <w:t xml:space="preserve"> </w:t>
             </w:r>
             <w:proofErr w:type="spellStart"/>
             <w:r>
@@ -16040,7 +16145,16 @@
                 <w:color w:val="auto"/>
                 <w:szCs w:val="24"/>
               </w:rPr>
-              <w:t>GestioneAttivitàTutorato</w:t>
+              <w:t>Tutoring_Activity_</w:t>
+            </w:r>
+            <w:proofErr w:type="gramStart"/>
+            <w:r>
+              <w:rPr>
+                <w:rFonts w:ascii="Garamond" w:hAnsi="Garamond"/>
+                <w:color w:val="auto"/>
+                <w:szCs w:val="24"/>
+              </w:rPr>
+              <w:t>Management</w:t>
             </w:r>
             <w:proofErr w:type="spellEnd"/>
             <w:r>
@@ -16049,7 +16163,16 @@
                 <w:color w:val="auto"/>
                 <w:szCs w:val="24"/>
               </w:rPr>
-              <w:t xml:space="preserve">:: </w:t>
+              <w:t>::</w:t>
+            </w:r>
+            <w:proofErr w:type="gramEnd"/>
+            <w:r>
+              <w:rPr>
+                <w:rFonts w:ascii="Garamond" w:hAnsi="Garamond"/>
+                <w:color w:val="auto"/>
+                <w:szCs w:val="24"/>
+              </w:rPr>
+              <w:t xml:space="preserve"> </w:t>
             </w:r>
             <w:proofErr w:type="spellStart"/>
             <w:r>
@@ -16130,7 +16253,16 @@
                 <w:color w:val="auto"/>
                 <w:szCs w:val="24"/>
               </w:rPr>
-              <w:t>GestioneAttivitàTutorato</w:t>
+              <w:t>Tutoring_Activity_</w:t>
+            </w:r>
+            <w:proofErr w:type="gramStart"/>
+            <w:r>
+              <w:rPr>
+                <w:rFonts w:ascii="Garamond" w:hAnsi="Garamond"/>
+                <w:color w:val="auto"/>
+                <w:szCs w:val="24"/>
+              </w:rPr>
+              <w:t>Management</w:t>
             </w:r>
             <w:proofErr w:type="spellEnd"/>
             <w:r>
@@ -16139,7 +16271,16 @@
                 <w:color w:val="auto"/>
                 <w:szCs w:val="24"/>
               </w:rPr>
-              <w:t xml:space="preserve">:: </w:t>
+              <w:t>::</w:t>
+            </w:r>
+            <w:proofErr w:type="gramEnd"/>
+            <w:r>
+              <w:rPr>
+                <w:rFonts w:ascii="Garamond" w:hAnsi="Garamond"/>
+                <w:color w:val="auto"/>
+                <w:szCs w:val="24"/>
+              </w:rPr>
+              <w:t xml:space="preserve"> </w:t>
             </w:r>
             <w:proofErr w:type="spellStart"/>
             <w:r>
@@ -16202,19 +16343,42 @@
                 <w:rFonts w:ascii="Garamond" w:hAnsi="Garamond"/>
                 <w:color w:val="auto"/>
                 <w:szCs w:val="24"/>
-                <w:lang w:val="it-IT"/>
               </w:rPr>
             </w:pPr>
+            <w:r>
+              <w:rPr>
+                <w:rFonts w:ascii="Garamond" w:hAnsi="Garamond"/>
+                <w:b/>
+                <w:color w:val="auto"/>
+                <w:szCs w:val="24"/>
+              </w:rPr>
+              <w:t>context</w:t>
+            </w:r>
+            <w:r>
+              <w:rPr>
+                <w:rFonts w:ascii="Garamond" w:hAnsi="Garamond"/>
+                <w:color w:val="auto"/>
+                <w:szCs w:val="24"/>
+              </w:rPr>
+              <w:t xml:space="preserve"> </w:t>
+            </w:r>
             <w:proofErr w:type="spellStart"/>
             <w:r>
               <w:rPr>
                 <w:rFonts w:ascii="Garamond" w:hAnsi="Garamond"/>
-                <w:b/>
-                <w:color w:val="auto"/>
-                <w:szCs w:val="24"/>
-                <w:lang w:val="it-IT"/>
-              </w:rPr>
-              <w:t>context</w:t>
+                <w:color w:val="auto"/>
+                <w:szCs w:val="24"/>
+              </w:rPr>
+              <w:t>Tutoring_Activity_</w:t>
+            </w:r>
+            <w:proofErr w:type="gramStart"/>
+            <w:r>
+              <w:rPr>
+                <w:rFonts w:ascii="Garamond" w:hAnsi="Garamond"/>
+                <w:color w:val="auto"/>
+                <w:szCs w:val="24"/>
+              </w:rPr>
+              <w:t>Management</w:t>
             </w:r>
             <w:proofErr w:type="spellEnd"/>
             <w:r>
@@ -16222,7 +16386,15 @@
                 <w:rFonts w:ascii="Garamond" w:hAnsi="Garamond"/>
                 <w:color w:val="auto"/>
                 <w:szCs w:val="24"/>
-                <w:lang w:val="it-IT"/>
+              </w:rPr>
+              <w:t>::</w:t>
+            </w:r>
+            <w:proofErr w:type="gramEnd"/>
+            <w:r>
+              <w:rPr>
+                <w:rFonts w:ascii="Garamond" w:hAnsi="Garamond"/>
+                <w:color w:val="auto"/>
+                <w:szCs w:val="24"/>
               </w:rPr>
               <w:t xml:space="preserve"> </w:t>
             </w:r>
@@ -16232,9 +16404,8 @@
                 <w:rFonts w:ascii="Garamond" w:hAnsi="Garamond"/>
                 <w:color w:val="auto"/>
                 <w:szCs w:val="24"/>
-                <w:lang w:val="it-IT"/>
-              </w:rPr>
-              <w:t>GestioneAttivitàTutorato</w:t>
+              </w:rPr>
+              <w:t>showCalendar</w:t>
             </w:r>
             <w:proofErr w:type="spellEnd"/>
             <w:r>
@@ -16242,27 +16413,6 @@
                 <w:rFonts w:ascii="Garamond" w:hAnsi="Garamond"/>
                 <w:color w:val="auto"/>
                 <w:szCs w:val="24"/>
-                <w:lang w:val="it-IT"/>
-              </w:rPr>
-              <w:t xml:space="preserve">:: </w:t>
-            </w:r>
-            <w:proofErr w:type="spellStart"/>
-            <w:r>
-              <w:rPr>
-                <w:rFonts w:ascii="Garamond" w:hAnsi="Garamond"/>
-                <w:color w:val="auto"/>
-                <w:szCs w:val="24"/>
-                <w:lang w:val="it-IT"/>
-              </w:rPr>
-              <w:t>showCalendar</w:t>
-            </w:r>
-            <w:proofErr w:type="spellEnd"/>
-            <w:r>
-              <w:rPr>
-                <w:rFonts w:ascii="Garamond" w:hAnsi="Garamond"/>
-                <w:color w:val="auto"/>
-                <w:szCs w:val="24"/>
-                <w:lang w:val="it-IT"/>
               </w:rPr>
               <w:t>()</w:t>
             </w:r>
@@ -16271,7 +16421,6 @@
                 <w:rFonts w:ascii="Garamond" w:hAnsi="Garamond"/>
                 <w:color w:val="auto"/>
                 <w:szCs w:val="24"/>
-                <w:lang w:val="it-IT"/>
               </w:rPr>
               <w:t xml:space="preserve">; </w:t>
             </w:r>
@@ -16425,7 +16574,7 @@
                 <w:szCs w:val="24"/>
               </w:rPr>
             </w:pPr>
-            <w:bookmarkStart w:id="27" w:name="_Hlk27237447"/>
+            <w:bookmarkStart w:id="26" w:name="_Hlk27237447"/>
             <w:r>
               <w:rPr>
                 <w:rFonts w:ascii="Garamond" w:hAnsi="Garamond"/>
@@ -16607,7 +16756,17 @@
                 <w:szCs w:val="24"/>
                 <w:lang w:val="it-IT"/>
               </w:rPr>
-              <w:t>SupervisioneTutorato</w:t>
+              <w:t>Tutoring_</w:t>
+            </w:r>
+            <w:proofErr w:type="gramStart"/>
+            <w:r>
+              <w:rPr>
+                <w:rFonts w:ascii="Garamond" w:hAnsi="Garamond"/>
+                <w:color w:val="auto"/>
+                <w:szCs w:val="24"/>
+                <w:lang w:val="it-IT"/>
+              </w:rPr>
+              <w:t>Supervision</w:t>
             </w:r>
             <w:proofErr w:type="spellEnd"/>
             <w:r>
@@ -16617,7 +16776,17 @@
                 <w:szCs w:val="24"/>
                 <w:lang w:val="it-IT"/>
               </w:rPr>
-              <w:t xml:space="preserve">:: </w:t>
+              <w:t>::</w:t>
+            </w:r>
+            <w:proofErr w:type="gramEnd"/>
+            <w:r>
+              <w:rPr>
+                <w:rFonts w:ascii="Garamond" w:hAnsi="Garamond"/>
+                <w:color w:val="auto"/>
+                <w:szCs w:val="24"/>
+                <w:lang w:val="it-IT"/>
+              </w:rPr>
+              <w:t xml:space="preserve"> </w:t>
             </w:r>
             <w:proofErr w:type="spellStart"/>
             <w:r>
@@ -16731,6 +16900,7 @@
                 <w:szCs w:val="24"/>
               </w:rPr>
             </w:pPr>
+            <w:proofErr w:type="gramStart"/>
             <w:r>
               <w:rPr>
                 <w:rFonts w:ascii="Garamond" w:hAnsi="Garamond"/>
@@ -16748,6 +16918,14 @@
               </w:rPr>
               <w:t xml:space="preserve"> </w:t>
             </w:r>
+            <w:r>
+              <w:rPr>
+                <w:rFonts w:ascii="Garamond" w:hAnsi="Garamond"/>
+                <w:color w:val="auto"/>
+                <w:szCs w:val="24"/>
+              </w:rPr>
+              <w:t xml:space="preserve"> </w:t>
+            </w:r>
             <w:proofErr w:type="spellStart"/>
             <w:r>
               <w:rPr>
@@ -16755,9 +16933,26 @@
                 <w:color w:val="auto"/>
                 <w:szCs w:val="24"/>
               </w:rPr>
-              <w:t>SupervisioneTutorato</w:t>
+              <w:t>Tutoring</w:t>
+            </w:r>
+            <w:proofErr w:type="gramEnd"/>
+            <w:r>
+              <w:rPr>
+                <w:rFonts w:ascii="Garamond" w:hAnsi="Garamond"/>
+                <w:color w:val="auto"/>
+                <w:szCs w:val="24"/>
+              </w:rPr>
+              <w:t>_Supervision</w:t>
             </w:r>
             <w:proofErr w:type="spellEnd"/>
+            <w:r>
+              <w:rPr>
+                <w:rFonts w:ascii="Garamond" w:hAnsi="Garamond"/>
+                <w:color w:val="auto"/>
+                <w:szCs w:val="24"/>
+              </w:rPr>
+              <w:t xml:space="preserve"> </w:t>
+            </w:r>
             <w:r>
               <w:rPr>
                 <w:rFonts w:ascii="Garamond" w:hAnsi="Garamond"/>
@@ -16892,6 +17087,7 @@
                 <w:szCs w:val="24"/>
               </w:rPr>
             </w:pPr>
+            <w:proofErr w:type="gramStart"/>
             <w:r>
               <w:rPr>
                 <w:rFonts w:ascii="Garamond" w:hAnsi="Garamond"/>
@@ -16909,6 +17105,14 @@
               </w:rPr>
               <w:t xml:space="preserve"> </w:t>
             </w:r>
+            <w:r>
+              <w:rPr>
+                <w:rFonts w:ascii="Garamond" w:hAnsi="Garamond"/>
+                <w:color w:val="auto"/>
+                <w:szCs w:val="24"/>
+              </w:rPr>
+              <w:t xml:space="preserve"> </w:t>
+            </w:r>
             <w:proofErr w:type="spellStart"/>
             <w:r>
               <w:rPr>
@@ -16916,9 +17120,26 @@
                 <w:color w:val="auto"/>
                 <w:szCs w:val="24"/>
               </w:rPr>
-              <w:t>SupervisioneTutorato</w:t>
+              <w:t>Tutoring</w:t>
+            </w:r>
+            <w:proofErr w:type="gramEnd"/>
+            <w:r>
+              <w:rPr>
+                <w:rFonts w:ascii="Garamond" w:hAnsi="Garamond"/>
+                <w:color w:val="auto"/>
+                <w:szCs w:val="24"/>
+              </w:rPr>
+              <w:t>_Supervision</w:t>
             </w:r>
             <w:proofErr w:type="spellEnd"/>
+            <w:r>
+              <w:rPr>
+                <w:rFonts w:ascii="Garamond" w:hAnsi="Garamond"/>
+                <w:color w:val="auto"/>
+                <w:szCs w:val="24"/>
+              </w:rPr>
+              <w:t xml:space="preserve"> </w:t>
+            </w:r>
             <w:r>
               <w:rPr>
                 <w:rFonts w:ascii="Garamond" w:hAnsi="Garamond"/>
@@ -17005,6 +17226,7 @@
                 <w:szCs w:val="24"/>
               </w:rPr>
             </w:pPr>
+            <w:proofErr w:type="gramStart"/>
             <w:r>
               <w:rPr>
                 <w:rFonts w:ascii="Garamond" w:hAnsi="Garamond"/>
@@ -17022,6 +17244,14 @@
               </w:rPr>
               <w:t xml:space="preserve"> </w:t>
             </w:r>
+            <w:r>
+              <w:rPr>
+                <w:rFonts w:ascii="Garamond" w:hAnsi="Garamond"/>
+                <w:color w:val="auto"/>
+                <w:szCs w:val="24"/>
+              </w:rPr>
+              <w:t xml:space="preserve"> </w:t>
+            </w:r>
             <w:proofErr w:type="spellStart"/>
             <w:r>
               <w:rPr>
@@ -17029,9 +17259,26 @@
                 <w:color w:val="auto"/>
                 <w:szCs w:val="24"/>
               </w:rPr>
-              <w:t>SupervisioneTutorato</w:t>
+              <w:t>Tutoring</w:t>
+            </w:r>
+            <w:proofErr w:type="gramEnd"/>
+            <w:r>
+              <w:rPr>
+                <w:rFonts w:ascii="Garamond" w:hAnsi="Garamond"/>
+                <w:color w:val="auto"/>
+                <w:szCs w:val="24"/>
+              </w:rPr>
+              <w:t>_Supervision</w:t>
             </w:r>
             <w:proofErr w:type="spellEnd"/>
+            <w:r>
+              <w:rPr>
+                <w:rFonts w:ascii="Garamond" w:hAnsi="Garamond"/>
+                <w:color w:val="auto"/>
+                <w:szCs w:val="24"/>
+              </w:rPr>
+              <w:t xml:space="preserve"> </w:t>
+            </w:r>
             <w:r>
               <w:rPr>
                 <w:rFonts w:ascii="Garamond" w:hAnsi="Garamond"/>
@@ -17118,6 +17365,7 @@
                 <w:szCs w:val="24"/>
               </w:rPr>
             </w:pPr>
+            <w:proofErr w:type="gramStart"/>
             <w:r>
               <w:rPr>
                 <w:rFonts w:ascii="Garamond" w:hAnsi="Garamond"/>
@@ -17135,16 +17383,44 @@
               </w:rPr>
               <w:t xml:space="preserve"> </w:t>
             </w:r>
+            <w:r>
+              <w:rPr>
+                <w:rFonts w:ascii="Garamond" w:hAnsi="Garamond"/>
+                <w:color w:val="auto"/>
+                <w:szCs w:val="24"/>
+                <w:lang w:val="it-IT"/>
+              </w:rPr>
+              <w:t xml:space="preserve"> </w:t>
+            </w:r>
             <w:proofErr w:type="spellStart"/>
             <w:r>
               <w:rPr>
                 <w:rFonts w:ascii="Garamond" w:hAnsi="Garamond"/>
                 <w:color w:val="auto"/>
                 <w:szCs w:val="24"/>
-              </w:rPr>
-              <w:t>SupervisioneTutorato</w:t>
+                <w:lang w:val="it-IT"/>
+              </w:rPr>
+              <w:t>Tutoring</w:t>
+            </w:r>
+            <w:proofErr w:type="gramEnd"/>
+            <w:r>
+              <w:rPr>
+                <w:rFonts w:ascii="Garamond" w:hAnsi="Garamond"/>
+                <w:color w:val="auto"/>
+                <w:szCs w:val="24"/>
+                <w:lang w:val="it-IT"/>
+              </w:rPr>
+              <w:t>_Supervision</w:t>
             </w:r>
             <w:proofErr w:type="spellEnd"/>
+            <w:r>
+              <w:rPr>
+                <w:rFonts w:ascii="Garamond" w:hAnsi="Garamond"/>
+                <w:color w:val="auto"/>
+                <w:szCs w:val="24"/>
+              </w:rPr>
+              <w:t xml:space="preserve"> </w:t>
+            </w:r>
             <w:r>
               <w:rPr>
                 <w:rFonts w:ascii="Garamond" w:hAnsi="Garamond"/>
@@ -17211,6 +17487,7 @@
                 <w:szCs w:val="24"/>
               </w:rPr>
             </w:pPr>
+            <w:proofErr w:type="gramStart"/>
             <w:r>
               <w:rPr>
                 <w:rFonts w:ascii="Garamond" w:hAnsi="Garamond"/>
@@ -17228,6 +17505,14 @@
               </w:rPr>
               <w:t xml:space="preserve"> </w:t>
             </w:r>
+            <w:r>
+              <w:rPr>
+                <w:rFonts w:ascii="Garamond" w:hAnsi="Garamond"/>
+                <w:color w:val="auto"/>
+                <w:szCs w:val="24"/>
+              </w:rPr>
+              <w:t xml:space="preserve"> </w:t>
+            </w:r>
             <w:proofErr w:type="spellStart"/>
             <w:r>
               <w:rPr>
@@ -17235,9 +17520,26 @@
                 <w:color w:val="auto"/>
                 <w:szCs w:val="24"/>
               </w:rPr>
-              <w:t>SupervisioneTutorato</w:t>
+              <w:t>Tutoring</w:t>
+            </w:r>
+            <w:proofErr w:type="gramEnd"/>
+            <w:r>
+              <w:rPr>
+                <w:rFonts w:ascii="Garamond" w:hAnsi="Garamond"/>
+                <w:color w:val="auto"/>
+                <w:szCs w:val="24"/>
+              </w:rPr>
+              <w:t>_Supervision</w:t>
             </w:r>
             <w:proofErr w:type="spellEnd"/>
+            <w:r>
+              <w:rPr>
+                <w:rFonts w:ascii="Garamond" w:hAnsi="Garamond"/>
+                <w:color w:val="auto"/>
+                <w:szCs w:val="24"/>
+              </w:rPr>
+              <w:t xml:space="preserve"> </w:t>
+            </w:r>
             <w:r>
               <w:rPr>
                 <w:rFonts w:ascii="Garamond" w:hAnsi="Garamond"/>
@@ -17343,6 +17645,7 @@
                 <w:szCs w:val="24"/>
               </w:rPr>
             </w:pPr>
+            <w:proofErr w:type="gramStart"/>
             <w:r>
               <w:rPr>
                 <w:rFonts w:ascii="Garamond" w:hAnsi="Garamond"/>
@@ -17360,16 +17663,44 @@
               </w:rPr>
               <w:t xml:space="preserve"> </w:t>
             </w:r>
+            <w:r>
+              <w:rPr>
+                <w:rFonts w:ascii="Garamond" w:hAnsi="Garamond"/>
+                <w:color w:val="auto"/>
+                <w:szCs w:val="24"/>
+                <w:lang w:val="it-IT"/>
+              </w:rPr>
+              <w:t xml:space="preserve"> </w:t>
+            </w:r>
             <w:proofErr w:type="spellStart"/>
             <w:r>
               <w:rPr>
                 <w:rFonts w:ascii="Garamond" w:hAnsi="Garamond"/>
                 <w:color w:val="auto"/>
                 <w:szCs w:val="24"/>
-              </w:rPr>
-              <w:t>SupervisioneTutorato</w:t>
+                <w:lang w:val="it-IT"/>
+              </w:rPr>
+              <w:t>Tutoring</w:t>
+            </w:r>
+            <w:proofErr w:type="gramEnd"/>
+            <w:r>
+              <w:rPr>
+                <w:rFonts w:ascii="Garamond" w:hAnsi="Garamond"/>
+                <w:color w:val="auto"/>
+                <w:szCs w:val="24"/>
+                <w:lang w:val="it-IT"/>
+              </w:rPr>
+              <w:t>_Supervision</w:t>
             </w:r>
             <w:proofErr w:type="spellEnd"/>
+            <w:r>
+              <w:rPr>
+                <w:rFonts w:ascii="Garamond" w:hAnsi="Garamond"/>
+                <w:color w:val="auto"/>
+                <w:szCs w:val="24"/>
+              </w:rPr>
+              <w:t xml:space="preserve"> </w:t>
+            </w:r>
             <w:r>
               <w:rPr>
                 <w:rFonts w:ascii="Garamond" w:hAnsi="Garamond"/>
@@ -17474,55 +17805,41 @@
           </w:p>
         </w:tc>
       </w:tr>
+      <w:bookmarkEnd w:id="26"/>
+    </w:tbl>
+    <w:p>
+      <w:pPr>
+        <w:pStyle w:val="Nessunaspaziatura"/>
+        <w:rPr>
+          <w:lang w:val="it-IT"/>
+        </w:rPr>
+      </w:pPr>
+    </w:p>
+    <w:p>
+      <w:pPr>
+        <w:pStyle w:val="Nessunaspaziatura"/>
+        <w:rPr>
+          <w:lang w:val="it-IT"/>
+        </w:rPr>
+      </w:pPr>
+    </w:p>
+    <w:p>
+      <w:pPr>
+        <w:pStyle w:val="Nessunaspaziatura"/>
+        <w:rPr>
+          <w:lang w:val="it-IT"/>
+        </w:rPr>
+      </w:pPr>
+    </w:p>
+    <w:p>
+      <w:pPr>
+        <w:pStyle w:val="Nessunaspaziatura"/>
+        <w:rPr>
+          <w:lang w:val="it-IT"/>
+        </w:rPr>
+      </w:pPr>
+      <w:bookmarkStart w:id="27" w:name="_GoBack"/>
       <w:bookmarkEnd w:id="27"/>
-    </w:tbl>
-    <w:p>
-      <w:pPr>
-        <w:pStyle w:val="Nessunaspaziatura"/>
-        <w:rPr>
-          <w:lang w:val="it-IT"/>
-        </w:rPr>
-      </w:pPr>
-    </w:p>
-    <w:p>
-      <w:pPr>
-        <w:pStyle w:val="Nessunaspaziatura"/>
-        <w:rPr>
-          <w:lang w:val="it-IT"/>
-        </w:rPr>
-      </w:pPr>
-    </w:p>
-    <w:p>
-      <w:pPr>
-        <w:pStyle w:val="Nessunaspaziatura"/>
-        <w:rPr>
-          <w:lang w:val="it-IT"/>
-        </w:rPr>
-      </w:pPr>
-    </w:p>
-    <w:p>
-      <w:pPr>
-        <w:pStyle w:val="Nessunaspaziatura"/>
-        <w:rPr>
-          <w:lang w:val="it-IT"/>
-        </w:rPr>
-      </w:pPr>
-    </w:p>
-    <w:p>
-      <w:pPr>
-        <w:pStyle w:val="Nessunaspaziatura"/>
-        <w:rPr>
-          <w:lang w:val="it-IT"/>
-        </w:rPr>
-      </w:pPr>
-    </w:p>
-    <w:p>
-      <w:pPr>
-        <w:pStyle w:val="Nessunaspaziatura"/>
-        <w:rPr>
-          <w:lang w:val="it-IT"/>
-        </w:rPr>
-      </w:pPr>
     </w:p>
     <w:p>
       <w:pPr>
@@ -23273,7 +23590,7 @@
 </file>
 
 <file path=customXml/itemProps3.xml><?xml version="1.0" encoding="utf-8"?>
-<ds:datastoreItem xmlns:ds="http://schemas.openxmlformats.org/officeDocument/2006/customXml" ds:itemID="{2FDABEC0-9E92-4FB9-8798-3FABBCDAEFF1}">
+<ds:datastoreItem xmlns:ds="http://schemas.openxmlformats.org/officeDocument/2006/customXml" ds:itemID="{CEAFEBFA-309B-4A27-BB41-EE276E068575}">
   <ds:schemaRefs>
     <ds:schemaRef ds:uri="http://schemas.openxmlformats.org/officeDocument/2006/bibliography"/>
   </ds:schemaRefs>

</xml_diff>